<commit_message>
Signed-off-by: Anubisc <christoph.blaesser@gmx.de> Änderungsmodus im Dokument aktiviert und erste Ergänzungen vorgenommen Signed-off-by: Anubisc <christoph.blaesser@gmx.de> Änderungen 2 Signed-off-by: Anubisc <christoph.blaesser@gmx.de>
</commit_message>
<xml_diff>
--- a/Päsi/Allgemeine Gliederung und Inhalte.docx
+++ b/Päsi/Allgemeine Gliederung und Inhalte.docx
@@ -1,6 +1,6 @@
 
 <file path=word/document.xml><?xml version="1.0" encoding="utf-8"?>
-<w:document xmlns:wpc="http://schemas.microsoft.com/office/word/2010/wordprocessingCanvas" xmlns:cx="http://schemas.microsoft.com/office/drawing/2014/chartex" xmlns:cx1="http://schemas.microsoft.com/office/drawing/2015/9/8/chartex" xmlns:cx2="http://schemas.microsoft.com/office/drawing/2015/10/21/chartex" xmlns:cx3="http://schemas.microsoft.com/office/drawing/2016/5/9/chartex" xmlns:cx4="http://schemas.microsoft.com/office/drawing/2016/5/10/chartex" xmlns:cx5="http://schemas.microsoft.com/office/drawing/2016/5/11/chartex" xmlns:cx6="http://schemas.microsoft.com/office/drawing/2016/5/12/chartex" xmlns:cx7="http://schemas.microsoft.com/office/drawing/2016/5/13/chartex" xmlns:cx8="http://schemas.microsoft.com/office/drawing/2016/5/14/chartex" xmlns:mc="http://schemas.openxmlformats.org/markup-compatibility/2006" xmlns:aink="http://schemas.microsoft.com/office/drawing/2016/ink" xmlns:o="urn:schemas-microsoft-com:office:office" xmlns:r="http://schemas.openxmlformats.org/officeDocument/2006/relationships" xmlns:m="http://schemas.openxmlformats.org/officeDocument/2006/math" xmlns:v="urn:schemas-microsoft-com:vml" xmlns:wp14="http://schemas.microsoft.com/office/word/2010/wordprocessingDrawing" xmlns:wp="http://schemas.openxmlformats.org/drawingml/2006/wordprocessingDrawing" xmlns:w10="urn:schemas-microsoft-com:office:word" xmlns:w="http://schemas.openxmlformats.org/wordprocessingml/2006/main" xmlns:w14="http://schemas.microsoft.com/office/word/2010/wordml" xmlns:w15="http://schemas.microsoft.com/office/word/2012/wordml" xmlns:w16se="http://schemas.microsoft.com/office/word/2015/wordml/symex" xmlns:wpg="http://schemas.microsoft.com/office/word/2010/wordprocessingGroup" xmlns:wpi="http://schemas.microsoft.com/office/word/2010/wordprocessingInk" xmlns:wne="http://schemas.microsoft.com/office/word/2006/wordml" xmlns:wps="http://schemas.microsoft.com/office/word/2010/wordprocessingShape" mc:Ignorable="w14 w15 w16se wp14">
+<w:document xmlns:ve="http://schemas.openxmlformats.org/markup-compatibility/2006" xmlns:o="urn:schemas-microsoft-com:office:office" xmlns:r="http://schemas.openxmlformats.org/officeDocument/2006/relationships" xmlns:m="http://schemas.openxmlformats.org/officeDocument/2006/math" xmlns:v="urn:schemas-microsoft-com:vml" xmlns:wp="http://schemas.openxmlformats.org/drawingml/2006/wordprocessingDrawing" xmlns:w10="urn:schemas-microsoft-com:office:word" xmlns:w="http://schemas.openxmlformats.org/wordprocessingml/2006/main" xmlns:wne="http://schemas.microsoft.com/office/word/2006/wordml">
   <w:body>
     <w:p>
       <w:r>
@@ -20,7 +20,6 @@
         <w:t xml:space="preserve">Einleitung Echtzeitsysteme und </w:t>
       </w:r>
       <w:proofErr w:type="spellStart"/>
-      <w:proofErr w:type="gramStart"/>
       <w:r>
         <w:t>FreeRTOS</w:t>
       </w:r>
@@ -29,12 +28,28 @@
         <w:t xml:space="preserve"> </w:t>
       </w:r>
       <w:r>
-        <w:t xml:space="preserve"> (</w:t>
-      </w:r>
-      <w:proofErr w:type="gramEnd"/>
-      <w:r>
-        <w:t>kurz)</w:t>
-      </w:r>
+        <w:t xml:space="preserve"> (kurz)</w:t>
+      </w:r>
+    </w:p>
+    <w:p>
+      <w:pPr>
+        <w:rPr>
+          <w:ins w:id="1" w:author="Christoph" w:date="2017-06-14T17:48:00Z"/>
+        </w:rPr>
+      </w:pPr>
+      <w:ins w:id="2" w:author="Christoph" w:date="2017-06-14T17:48:00Z">
+        <w:r>
+          <w:t xml:space="preserve">Inhalte: Beispiele, wo werden </w:t>
+        </w:r>
+        <w:proofErr w:type="spellStart"/>
+        <w:r>
+          <w:t>Echtzeisysteme</w:t>
+        </w:r>
+        <w:proofErr w:type="spellEnd"/>
+        <w:r>
+          <w:t xml:space="preserve"> eingesetzt? Warum braucht man sie?</w:t>
+        </w:r>
+      </w:ins>
     </w:p>
     <w:p>
       <w:r>
@@ -81,13 +96,8 @@
         <w:t>r</w:t>
       </w:r>
       <w:r>
-        <w:t xml:space="preserve">träger: </w:t>
-      </w:r>
-      <w:proofErr w:type="gramStart"/>
-      <w:r>
-        <w:t>Christoph ?</w:t>
-      </w:r>
-      <w:proofErr w:type="gramEnd"/>
+        <w:t>träger: Christoph ?</w:t>
+      </w:r>
     </w:p>
     <w:p>
       <w:r>
@@ -116,42 +126,301 @@
       </w:r>
       <w:proofErr w:type="spellEnd"/>
       <w:r>
+        <w:t xml:space="preserve"> Verzeichnisstruktur</w:t>
+      </w:r>
+    </w:p>
+    <w:p>
+      <w:pPr>
+        <w:pStyle w:val="Listenabsatz"/>
+        <w:numPr>
+          <w:ilvl w:val="0"/>
+          <w:numId w:val="4"/>
+        </w:numPr>
+      </w:pPr>
+      <w:r>
+        <w:t>Alles C Files – wie Bibliothek</w:t>
+      </w:r>
+    </w:p>
+    <w:p>
+      <w:pPr>
+        <w:pStyle w:val="Listenabsatz"/>
+        <w:numPr>
+          <w:ilvl w:val="0"/>
+          <w:numId w:val="4"/>
+        </w:numPr>
+      </w:pPr>
+      <w:r>
+        <w:t xml:space="preserve">Grafik Statistik </w:t>
+      </w:r>
+      <w:proofErr w:type="spellStart"/>
+      <w:r>
+        <w:t>embedded</w:t>
+      </w:r>
+      <w:proofErr w:type="spellEnd"/>
+      <w:r>
+        <w:t xml:space="preserve"> Betriebssysteme</w:t>
+      </w:r>
+    </w:p>
+    <w:p>
+      <w:pPr>
+        <w:pStyle w:val="berschrift2"/>
+        <w:rPr>
+          <w:ins w:id="3" w:author="Christoph" w:date="2017-06-14T17:44:00Z"/>
+        </w:rPr>
+      </w:pPr>
+      <w:ins w:id="4" w:author="Christoph" w:date="2017-06-14T17:44:00Z">
+        <w:r>
+          <w:t xml:space="preserve">Vorstellung </w:t>
+        </w:r>
+        <w:proofErr w:type="spellStart"/>
+        <w:r>
+          <w:t>FreeRTOS</w:t>
+        </w:r>
+        <w:proofErr w:type="spellEnd"/>
+        <w:r>
+          <w:t>/Verzeichnisstruktur ggf. mit davor</w:t>
+        </w:r>
+      </w:ins>
+    </w:p>
+    <w:p>
+      <w:pPr>
+        <w:pStyle w:val="Listenabsatz"/>
+        <w:numPr>
+          <w:ilvl w:val="0"/>
+          <w:numId w:val="5"/>
+        </w:numPr>
+        <w:rPr>
+          <w:ins w:id="5" w:author="Christoph" w:date="2017-06-14T17:44:00Z"/>
+        </w:rPr>
+      </w:pPr>
+      <w:ins w:id="6" w:author="Christoph" w:date="2017-06-14T17:44:00Z">
+        <w:r>
+          <w:t>Wichtige Dateien</w:t>
+        </w:r>
+      </w:ins>
+    </w:p>
+    <w:p>
+      <w:pPr>
+        <w:pStyle w:val="Listenabsatz"/>
+        <w:numPr>
+          <w:ilvl w:val="0"/>
+          <w:numId w:val="5"/>
+        </w:numPr>
+        <w:rPr>
+          <w:ins w:id="7" w:author="Christoph" w:date="2017-06-14T17:44:00Z"/>
+        </w:rPr>
+      </w:pPr>
+      <w:ins w:id="8" w:author="Christoph" w:date="2017-06-14T17:44:00Z">
+        <w:r>
+          <w:t>Einsatz der HAL</w:t>
+        </w:r>
+      </w:ins>
+    </w:p>
+    <w:p>
+      <w:pPr>
+        <w:pStyle w:val="Listenabsatz"/>
+        <w:numPr>
+          <w:ilvl w:val="0"/>
+          <w:numId w:val="5"/>
+        </w:numPr>
+        <w:rPr>
+          <w:ins w:id="9" w:author="Christoph" w:date="2017-06-14T17:44:00Z"/>
+        </w:rPr>
+      </w:pPr>
+      <w:ins w:id="10" w:author="Christoph" w:date="2017-06-14T17:44:00Z">
+        <w:r>
+          <w:t>"Was kann weg"</w:t>
+        </w:r>
+      </w:ins>
+    </w:p>
+    <w:p>
+      <w:pPr>
+        <w:pStyle w:val="berschrift2"/>
+      </w:pPr>
+      <w:r>
+        <w:t xml:space="preserve">Memory </w:t>
+      </w:r>
+      <w:proofErr w:type="spellStart"/>
+      <w:r>
+        <w:t>Allocation</w:t>
+      </w:r>
+      <w:proofErr w:type="spellEnd"/>
+      <w:r>
         <w:t xml:space="preserve"> </w:t>
       </w:r>
-      <w:r>
-        <w:t>Verzeichnisstruktur</w:t>
-      </w:r>
-    </w:p>
-    <w:p>
-      <w:pPr>
-        <w:pStyle w:val="Listenabsatz"/>
-        <w:numPr>
-          <w:ilvl w:val="0"/>
-          <w:numId w:val="4"/>
-        </w:numPr>
-      </w:pPr>
-      <w:r>
-        <w:t>Alles C Files – wie Bibliothek</w:t>
-      </w:r>
-    </w:p>
-    <w:p>
-      <w:pPr>
-        <w:pStyle w:val="Listenabsatz"/>
-        <w:numPr>
-          <w:ilvl w:val="0"/>
-          <w:numId w:val="4"/>
-        </w:numPr>
-      </w:pPr>
-      <w:r>
-        <w:t xml:space="preserve">Grafik Statistik </w:t>
-      </w:r>
+    </w:p>
+    <w:p>
+      <w:r>
+        <w:t>Vorträger: Michael</w:t>
+      </w:r>
+    </w:p>
+    <w:p>
+      <w:r>
+        <w:t>Ideen für Inhalten:</w:t>
+      </w:r>
+    </w:p>
+    <w:p>
+      <w:pPr>
+        <w:pStyle w:val="Listenabsatz"/>
+        <w:numPr>
+          <w:ilvl w:val="0"/>
+          <w:numId w:val="3"/>
+        </w:numPr>
+      </w:pPr>
+      <w:r>
+        <w:t xml:space="preserve">Grundsätzlicher Aufbau </w:t>
+      </w:r>
+    </w:p>
+    <w:p>
+      <w:pPr>
+        <w:pStyle w:val="berschrift2"/>
+      </w:pPr>
       <w:proofErr w:type="spellStart"/>
       <w:r>
-        <w:t>embedded</w:t>
+        <w:t>Scheduling</w:t>
       </w:r>
       <w:proofErr w:type="spellEnd"/>
       <w:r>
-        <w:t xml:space="preserve"> Betriebssysteme</w:t>
+        <w:t xml:space="preserve"> +</w:t>
+      </w:r>
+      <w:r>
+        <w:t xml:space="preserve"> Echtzeitfähigkeit</w:t>
+      </w:r>
+    </w:p>
+    <w:p>
+      <w:r>
+        <w:t xml:space="preserve">Vorträger: Michael ? </w:t>
+      </w:r>
+    </w:p>
+    <w:p>
+      <w:r>
+        <w:t>Ideen für Inhalten:</w:t>
+      </w:r>
+    </w:p>
+    <w:p>
+      <w:pPr>
+        <w:pStyle w:val="Listenabsatz"/>
+        <w:numPr>
+          <w:ilvl w:val="0"/>
+          <w:numId w:val="2"/>
+        </w:numPr>
+      </w:pPr>
+      <w:r>
+        <w:t xml:space="preserve">Einführung in die </w:t>
+      </w:r>
+      <w:proofErr w:type="spellStart"/>
+      <w:r>
+        <w:t>Scheduling</w:t>
+      </w:r>
+      <w:proofErr w:type="spellEnd"/>
+      <w:r>
+        <w:t xml:space="preserve"> Strategien</w:t>
+      </w:r>
+    </w:p>
+    <w:p>
+      <w:pPr>
+        <w:pStyle w:val="Listenabsatz"/>
+        <w:numPr>
+          <w:ilvl w:val="0"/>
+          <w:numId w:val="2"/>
+        </w:numPr>
+      </w:pPr>
+      <w:r>
+        <w:t xml:space="preserve">Umsetzung in </w:t>
+      </w:r>
+      <w:proofErr w:type="spellStart"/>
+      <w:r>
+        <w:t>FreeRTOS</w:t>
+      </w:r>
+      <w:proofErr w:type="spellEnd"/>
+    </w:p>
+    <w:p>
+      <w:pPr>
+        <w:pStyle w:val="Listenabsatz"/>
+        <w:numPr>
+          <w:ilvl w:val="0"/>
+          <w:numId w:val="2"/>
+        </w:numPr>
+      </w:pPr>
+      <w:r>
+        <w:t xml:space="preserve">Konfiguration in </w:t>
+      </w:r>
+      <w:proofErr w:type="spellStart"/>
+      <w:r>
+        <w:t>FreeRTOS</w:t>
+      </w:r>
+      <w:proofErr w:type="spellEnd"/>
+      <w:r>
+        <w:t xml:space="preserve"> – Übergang zu Beispielen</w:t>
+      </w:r>
+    </w:p>
+    <w:p>
+      <w:pPr>
+        <w:pStyle w:val="Listenabsatz"/>
+        <w:numPr>
+          <w:ilvl w:val="0"/>
+          <w:numId w:val="2"/>
+        </w:numPr>
+      </w:pPr>
+      <w:r>
+        <w:t>Beispiele auf dem STM32F4</w:t>
+      </w:r>
+    </w:p>
+    <w:p>
+      <w:pPr>
+        <w:pStyle w:val="Listenabsatz"/>
+        <w:numPr>
+          <w:ilvl w:val="0"/>
+          <w:numId w:val="2"/>
+        </w:numPr>
+      </w:pPr>
+      <w:r>
+        <w:t xml:space="preserve">Vorgriff auf Tools zum Visualisieren von Tasktransitionen und </w:t>
+      </w:r>
+      <w:proofErr w:type="spellStart"/>
+      <w:r>
+        <w:t>Scheduling</w:t>
+      </w:r>
+      <w:proofErr w:type="spellEnd"/>
+    </w:p>
+    <w:p>
+      <w:pPr>
+        <w:pStyle w:val="Listenabsatz"/>
+        <w:numPr>
+          <w:ilvl w:val="0"/>
+          <w:numId w:val="2"/>
+        </w:numPr>
+      </w:pPr>
+      <w:r>
+        <w:t xml:space="preserve">Frage: Funktionieren die Tools mit dem </w:t>
+      </w:r>
+      <w:proofErr w:type="spellStart"/>
+      <w:r>
+        <w:t>develop</w:t>
+      </w:r>
+      <w:proofErr w:type="spellEnd"/>
+      <w:r>
+        <w:t xml:space="preserve"> </w:t>
+      </w:r>
+      <w:proofErr w:type="spellStart"/>
+      <w:r>
+        <w:t>board</w:t>
+      </w:r>
+      <w:proofErr w:type="spellEnd"/>
+      <w:r>
+        <w:t xml:space="preserve"> ?</w:t>
+      </w:r>
+    </w:p>
+    <w:p>
+      <w:pPr>
+        <w:pStyle w:val="Listenabsatz"/>
+        <w:numPr>
+          <w:ilvl w:val="0"/>
+          <w:numId w:val="2"/>
+        </w:numPr>
+      </w:pPr>
+      <w:r>
+        <w:t xml:space="preserve">Echtzeitfähigkeit?? </w:t>
       </w:r>
     </w:p>
     <w:p>
@@ -159,11 +428,78 @@
         <w:pStyle w:val="berschrift2"/>
       </w:pPr>
       <w:r>
-        <w:t xml:space="preserve">Memory </w:t>
+        <w:t>Intertaskkommunikation</w:t>
+      </w:r>
+      <w:r>
+        <w:t xml:space="preserve"> </w:t>
+      </w:r>
+    </w:p>
+    <w:p>
+      <w:r>
+        <w:t xml:space="preserve">Vorträger: Christoph </w:t>
+      </w:r>
+    </w:p>
+    <w:p>
+      <w:r>
+        <w:t>Ideen für Inhalten:</w:t>
+      </w:r>
+    </w:p>
+    <w:p>
+      <w:pPr>
+        <w:pStyle w:val="Listenabsatz"/>
+        <w:numPr>
+          <w:ilvl w:val="0"/>
+          <w:numId w:val="2"/>
+        </w:numPr>
+        <w:rPr>
+          <w:ins w:id="11" w:author="Christoph" w:date="2017-06-14T17:46:00Z"/>
+        </w:rPr>
+      </w:pPr>
+      <w:ins w:id="12" w:author="Christoph" w:date="2017-06-14T17:46:00Z">
+        <w:r>
+          <w:t>Übersicht über die verschiedenen Möglichkeiten, Vor-/Nachteile</w:t>
+        </w:r>
+      </w:ins>
+    </w:p>
+    <w:p>
+      <w:pPr>
+        <w:pStyle w:val="Listenabsatz"/>
+        <w:numPr>
+          <w:ilvl w:val="0"/>
+          <w:numId w:val="2"/>
+        </w:numPr>
+        <w:rPr>
+          <w:ins w:id="13" w:author="Christoph" w:date="2017-06-14T17:46:00Z"/>
+        </w:rPr>
+      </w:pPr>
+      <w:ins w:id="14" w:author="Christoph" w:date="2017-06-14T17:46:00Z">
+        <w:r>
+          <w:t>Programmtechnische Einrichtung der Verbindungen</w:t>
+        </w:r>
+      </w:ins>
+    </w:p>
+    <w:p>
+      <w:pPr>
+        <w:pStyle w:val="Listenabsatz"/>
+        <w:numPr>
+          <w:ilvl w:val="0"/>
+          <w:numId w:val="2"/>
+        </w:numPr>
+      </w:pPr>
+      <w:r>
+        <w:t>Beispiele auf dem STM32F4 ?</w:t>
+      </w:r>
+    </w:p>
+    <w:p>
+      <w:pPr>
+        <w:pStyle w:val="berschrift2"/>
+      </w:pPr>
+      <w:r>
+        <w:t xml:space="preserve">Interrupt </w:t>
       </w:r>
       <w:proofErr w:type="spellStart"/>
       <w:r>
-        <w:t>Allocation</w:t>
+        <w:t>handling</w:t>
       </w:r>
       <w:proofErr w:type="spellEnd"/>
       <w:r>
@@ -172,11 +508,12 @@
     </w:p>
     <w:p>
       <w:r>
-        <w:t>Vorträger: Michael</w:t>
-      </w:r>
-    </w:p>
-    <w:p>
-      <w:r>
+        <w:t>Vorträger: Christoph</w:t>
+      </w:r>
+    </w:p>
+    <w:p>
+      <w:r>
+        <w:lastRenderedPageBreak/>
         <w:t>Ideen für Inhalten:</w:t>
       </w:r>
     </w:p>
@@ -185,46 +522,27 @@
         <w:pStyle w:val="Listenabsatz"/>
         <w:numPr>
           <w:ilvl w:val="0"/>
-          <w:numId w:val="3"/>
-        </w:numPr>
-      </w:pPr>
-      <w:r>
-        <w:t xml:space="preserve">Grundsätzlicher Aufbau </w:t>
-      </w:r>
-    </w:p>
-    <w:p>
-      <w:pPr>
-        <w:pStyle w:val="berschrift2"/>
-      </w:pPr>
-      <w:proofErr w:type="spellStart"/>
-      <w:r>
-        <w:t>Scheduling</w:t>
-      </w:r>
+          <w:numId w:val="2"/>
+        </w:numPr>
+        <w:rPr>
+          <w:ins w:id="15" w:author="Christoph" w:date="2017-06-14T17:46:00Z"/>
+        </w:rPr>
+      </w:pPr>
+      <w:ins w:id="16" w:author="Christoph" w:date="2017-06-14T17:46:00Z">
+        <w:r>
+          <w:t xml:space="preserve">Generelle Besonderheiten beim </w:t>
+        </w:r>
+        <w:proofErr w:type="spellStart"/>
+        <w:r>
+          <w:t>Interrupthandling</w:t>
+        </w:r>
+      </w:ins>
       <w:proofErr w:type="spellEnd"/>
-      <w:r>
-        <w:t xml:space="preserve"> +</w:t>
-      </w:r>
-      <w:r>
-        <w:t xml:space="preserve"> Echtzeitfähigkeit</w:t>
-      </w:r>
-    </w:p>
-    <w:p>
-      <w:r>
-        <w:t xml:space="preserve">Vorträger: </w:t>
-      </w:r>
-      <w:proofErr w:type="gramStart"/>
-      <w:r>
-        <w:t>Michael ?</w:t>
-      </w:r>
-      <w:proofErr w:type="gramEnd"/>
-      <w:r>
-        <w:t xml:space="preserve"> </w:t>
-      </w:r>
-    </w:p>
-    <w:p>
-      <w:r>
-        <w:t>Ideen für Inhalten:</w:t>
-      </w:r>
+      <w:ins w:id="17" w:author="Christoph" w:date="2017-06-14T17:47:00Z">
+        <w:r>
+          <w:t xml:space="preserve"> (Kurze Abschnitte)</w:t>
+        </w:r>
+      </w:ins>
     </w:p>
     <w:p>
       <w:pPr>
@@ -233,18 +551,23 @@
           <w:ilvl w:val="0"/>
           <w:numId w:val="2"/>
         </w:numPr>
-      </w:pPr>
-      <w:r>
-        <w:t xml:space="preserve">Einführung in die </w:t>
-      </w:r>
-      <w:proofErr w:type="spellStart"/>
-      <w:r>
-        <w:t>Scheduling</w:t>
-      </w:r>
-      <w:proofErr w:type="spellEnd"/>
-      <w:r>
-        <w:t xml:space="preserve"> Strategien</w:t>
-      </w:r>
+        <w:rPr>
+          <w:ins w:id="18" w:author="Christoph" w:date="2017-06-14T17:46:00Z"/>
+        </w:rPr>
+      </w:pPr>
+      <w:ins w:id="19" w:author="Christoph" w:date="2017-06-14T17:47:00Z">
+        <w:r>
+          <w:t xml:space="preserve">Möglichkeiten zum Handling/ Unterschied binäre/ </w:t>
+        </w:r>
+        <w:proofErr w:type="spellStart"/>
+        <w:r>
+          <w:t>counting</w:t>
+        </w:r>
+        <w:proofErr w:type="spellEnd"/>
+        <w:r>
+          <w:t xml:space="preserve"> Semaphore</w:t>
+        </w:r>
+      </w:ins>
     </w:p>
     <w:p>
       <w:pPr>
@@ -255,188 +578,7 @@
         </w:numPr>
       </w:pPr>
       <w:r>
-        <w:t xml:space="preserve">Umsetzung in </w:t>
-      </w:r>
-      <w:proofErr w:type="spellStart"/>
-      <w:r>
-        <w:t>FreeRTOS</w:t>
-      </w:r>
-      <w:proofErr w:type="spellEnd"/>
-    </w:p>
-    <w:p>
-      <w:pPr>
-        <w:pStyle w:val="Listenabsatz"/>
-        <w:numPr>
-          <w:ilvl w:val="0"/>
-          <w:numId w:val="2"/>
-        </w:numPr>
-      </w:pPr>
-      <w:r>
-        <w:t xml:space="preserve">Konfiguration in </w:t>
-      </w:r>
-      <w:proofErr w:type="spellStart"/>
-      <w:r>
-        <w:t>FreeRTOS</w:t>
-      </w:r>
-      <w:proofErr w:type="spellEnd"/>
-      <w:r>
-        <w:t xml:space="preserve"> – Übergang zu Beispielen</w:t>
-      </w:r>
-    </w:p>
-    <w:p>
-      <w:pPr>
-        <w:pStyle w:val="Listenabsatz"/>
-        <w:numPr>
-          <w:ilvl w:val="0"/>
-          <w:numId w:val="2"/>
-        </w:numPr>
-      </w:pPr>
-      <w:r>
-        <w:t>Beispiele auf dem STM32F4</w:t>
-      </w:r>
-    </w:p>
-    <w:p>
-      <w:pPr>
-        <w:pStyle w:val="Listenabsatz"/>
-        <w:numPr>
-          <w:ilvl w:val="0"/>
-          <w:numId w:val="2"/>
-        </w:numPr>
-      </w:pPr>
-      <w:r>
-        <w:t xml:space="preserve">Vorgriff auf Tools zum Visualisieren von Tasktransitionen und </w:t>
-      </w:r>
-      <w:proofErr w:type="spellStart"/>
-      <w:r>
-        <w:t>Scheduling</w:t>
-      </w:r>
-      <w:proofErr w:type="spellEnd"/>
-    </w:p>
-    <w:p>
-      <w:pPr>
-        <w:pStyle w:val="Listenabsatz"/>
-        <w:numPr>
-          <w:ilvl w:val="0"/>
-          <w:numId w:val="2"/>
-        </w:numPr>
-      </w:pPr>
-      <w:r>
-        <w:t xml:space="preserve">Frage: Funktionieren die Tools mit dem </w:t>
-      </w:r>
-      <w:proofErr w:type="spellStart"/>
-      <w:r>
-        <w:t>develop</w:t>
-      </w:r>
-      <w:proofErr w:type="spellEnd"/>
-      <w:r>
-        <w:t xml:space="preserve"> </w:t>
-      </w:r>
-      <w:proofErr w:type="spellStart"/>
-      <w:proofErr w:type="gramStart"/>
-      <w:r>
-        <w:t>board</w:t>
-      </w:r>
-      <w:proofErr w:type="spellEnd"/>
-      <w:r>
-        <w:t xml:space="preserve"> ?</w:t>
-      </w:r>
-      <w:proofErr w:type="gramEnd"/>
-    </w:p>
-    <w:p>
-      <w:pPr>
-        <w:pStyle w:val="Listenabsatz"/>
-        <w:numPr>
-          <w:ilvl w:val="0"/>
-          <w:numId w:val="2"/>
-        </w:numPr>
-      </w:pPr>
-      <w:r>
-        <w:t xml:space="preserve">Echtzeitfähigkeit?? </w:t>
-      </w:r>
-    </w:p>
-    <w:p>
-      <w:pPr>
-        <w:pStyle w:val="berschrift2"/>
-      </w:pPr>
-      <w:r>
-        <w:t>Intertaskkommunikation</w:t>
-      </w:r>
-      <w:r>
-        <w:t xml:space="preserve"> </w:t>
-      </w:r>
-    </w:p>
-    <w:p>
-      <w:r>
-        <w:t xml:space="preserve">Vorträger: </w:t>
-      </w:r>
-      <w:r>
-        <w:t xml:space="preserve">Christoph </w:t>
-      </w:r>
-    </w:p>
-    <w:p>
-      <w:r>
-        <w:t>Ideen für Inhalten:</w:t>
-      </w:r>
-    </w:p>
-    <w:p>
-      <w:pPr>
-        <w:pStyle w:val="Listenabsatz"/>
-        <w:numPr>
-          <w:ilvl w:val="0"/>
-          <w:numId w:val="2"/>
-        </w:numPr>
-      </w:pPr>
-      <w:r>
-        <w:t>Beispiele auf dem STM32F</w:t>
-      </w:r>
-      <w:proofErr w:type="gramStart"/>
-      <w:r>
-        <w:t>4</w:t>
-      </w:r>
-      <w:r>
-        <w:t xml:space="preserve"> ?</w:t>
-      </w:r>
-      <w:proofErr w:type="gramEnd"/>
-    </w:p>
-    <w:p>
-      <w:pPr>
-        <w:pStyle w:val="berschrift2"/>
-      </w:pPr>
-      <w:r>
-        <w:t xml:space="preserve">Interrupt </w:t>
-      </w:r>
-      <w:proofErr w:type="spellStart"/>
-      <w:r>
-        <w:t>handling</w:t>
-      </w:r>
-      <w:proofErr w:type="spellEnd"/>
-      <w:r>
-        <w:t xml:space="preserve"> </w:t>
-      </w:r>
-    </w:p>
-    <w:p>
-      <w:r>
-        <w:t>Vorträger: Christoph</w:t>
-      </w:r>
-    </w:p>
-    <w:p>
-      <w:r>
-        <w:t>Ideen für Inhalten:</w:t>
-      </w:r>
-    </w:p>
-    <w:p>
-      <w:pPr>
-        <w:pStyle w:val="Listenabsatz"/>
-        <w:numPr>
-          <w:ilvl w:val="0"/>
-          <w:numId w:val="2"/>
-        </w:numPr>
-      </w:pPr>
-      <w:r>
-        <w:t>Beispiele auf dem STM32F4</w:t>
-      </w:r>
-      <w:r>
-        <w:t>?</w:t>
+        <w:t>Beispiele auf dem STM32F4?</w:t>
       </w:r>
     </w:p>
     <w:p>
@@ -450,27 +592,13 @@
         <w:rPr>
           <w:lang w:val="en-GB"/>
         </w:rPr>
-        <w:t xml:space="preserve">Low Power </w:t>
-      </w:r>
-      <w:proofErr w:type="gramStart"/>
+        <w:t xml:space="preserve">Low Power Modes </w:t>
+      </w:r>
       <w:r>
         <w:rPr>
           <w:lang w:val="en-GB"/>
         </w:rPr>
-        <w:t xml:space="preserve">Modes </w:t>
-      </w:r>
-      <w:r>
-        <w:rPr>
-          <w:lang w:val="en-GB"/>
-        </w:rPr>
-        <w:t xml:space="preserve"> +</w:t>
-      </w:r>
-      <w:proofErr w:type="gramEnd"/>
-      <w:r>
-        <w:rPr>
-          <w:lang w:val="en-GB"/>
-        </w:rPr>
-        <w:t xml:space="preserve"> Tools </w:t>
+        <w:t xml:space="preserve"> + Tools </w:t>
       </w:r>
     </w:p>
     <w:p>
@@ -490,7 +618,6 @@
     </w:p>
     <w:p>
       <w:r>
-        <w:lastRenderedPageBreak/>
         <w:t xml:space="preserve"> </w:t>
       </w:r>
     </w:p>
@@ -527,8 +654,8 @@
 </file>
 
 <file path=word/numbering.xml><?xml version="1.0" encoding="utf-8"?>
-<w:numbering xmlns:wpc="http://schemas.microsoft.com/office/word/2010/wordprocessingCanvas" xmlns:cx="http://schemas.microsoft.com/office/drawing/2014/chartex" xmlns:cx1="http://schemas.microsoft.com/office/drawing/2015/9/8/chartex" xmlns:cx2="http://schemas.microsoft.com/office/drawing/2015/10/21/chartex" xmlns:cx3="http://schemas.microsoft.com/office/drawing/2016/5/9/chartex" xmlns:cx4="http://schemas.microsoft.com/office/drawing/2016/5/10/chartex" xmlns:cx5="http://schemas.microsoft.com/office/drawing/2016/5/11/chartex" xmlns:cx6="http://schemas.microsoft.com/office/drawing/2016/5/12/chartex" xmlns:cx7="http://schemas.microsoft.com/office/drawing/2016/5/13/chartex" xmlns:cx8="http://schemas.microsoft.com/office/drawing/2016/5/14/chartex" xmlns:mc="http://schemas.openxmlformats.org/markup-compatibility/2006" xmlns:aink="http://schemas.microsoft.com/office/drawing/2016/ink" xmlns:o="urn:schemas-microsoft-com:office:office" xmlns:r="http://schemas.openxmlformats.org/officeDocument/2006/relationships" xmlns:m="http://schemas.openxmlformats.org/officeDocument/2006/math" xmlns:v="urn:schemas-microsoft-com:vml" xmlns:wp14="http://schemas.microsoft.com/office/word/2010/wordprocessingDrawing" xmlns:wp="http://schemas.openxmlformats.org/drawingml/2006/wordprocessingDrawing" xmlns:w10="urn:schemas-microsoft-com:office:word" xmlns:w="http://schemas.openxmlformats.org/wordprocessingml/2006/main" xmlns:w14="http://schemas.microsoft.com/office/word/2010/wordml" xmlns:w15="http://schemas.microsoft.com/office/word/2012/wordml" xmlns:w16se="http://schemas.microsoft.com/office/word/2015/wordml/symex" xmlns:wpg="http://schemas.microsoft.com/office/word/2010/wordprocessingGroup" xmlns:wpi="http://schemas.microsoft.com/office/word/2010/wordprocessingInk" xmlns:wne="http://schemas.microsoft.com/office/word/2006/wordml" xmlns:wps="http://schemas.microsoft.com/office/word/2010/wordprocessingShape" mc:Ignorable="w14 w15 w16se wp14">
-  <w:abstractNum w:abstractNumId="0" w15:restartNumberingAfterBreak="0">
+<w:numbering xmlns:ve="http://schemas.openxmlformats.org/markup-compatibility/2006" xmlns:o="urn:schemas-microsoft-com:office:office" xmlns:r="http://schemas.openxmlformats.org/officeDocument/2006/relationships" xmlns:m="http://schemas.openxmlformats.org/officeDocument/2006/math" xmlns:v="urn:schemas-microsoft-com:vml" xmlns:wp="http://schemas.openxmlformats.org/drawingml/2006/wordprocessingDrawing" xmlns:w10="urn:schemas-microsoft-com:office:word" xmlns:w="http://schemas.openxmlformats.org/wordprocessingml/2006/main" xmlns:wne="http://schemas.microsoft.com/office/word/2006/wordml">
+  <w:abstractNum w:abstractNumId="0">
     <w:nsid w:val="0CA245CB"/>
     <w:multiLevelType w:val="hybridMultilevel"/>
     <w:tmpl w:val="6FA215E4"/>
@@ -641,7 +768,7 @@
       </w:rPr>
     </w:lvl>
   </w:abstractNum>
-  <w:abstractNum w:abstractNumId="1" w15:restartNumberingAfterBreak="0">
+  <w:abstractNum w:abstractNumId="1">
     <w:nsid w:val="2F883DEB"/>
     <w:multiLevelType w:val="hybridMultilevel"/>
     <w:tmpl w:val="E53E409A"/>
@@ -754,7 +881,7 @@
       </w:rPr>
     </w:lvl>
   </w:abstractNum>
-  <w:abstractNum w:abstractNumId="2" w15:restartNumberingAfterBreak="0">
+  <w:abstractNum w:abstractNumId="2">
     <w:nsid w:val="48DC62E6"/>
     <w:multiLevelType w:val="hybridMultilevel"/>
     <w:tmpl w:val="AF9A5B56"/>
@@ -867,7 +994,120 @@
       </w:rPr>
     </w:lvl>
   </w:abstractNum>
-  <w:abstractNum w:abstractNumId="3" w15:restartNumberingAfterBreak="0">
+  <w:abstractNum w:abstractNumId="3">
+    <w:nsid w:val="4FFB0D97"/>
+    <w:multiLevelType w:val="hybridMultilevel"/>
+    <w:tmpl w:val="1D500514"/>
+    <w:lvl w:ilvl="0" w:tplc="04070001">
+      <w:start w:val="1"/>
+      <w:numFmt w:val="bullet"/>
+      <w:lvlText w:val=""/>
+      <w:lvlJc w:val="left"/>
+      <w:pPr>
+        <w:ind w:left="720" w:hanging="360"/>
+      </w:pPr>
+      <w:rPr>
+        <w:rFonts w:ascii="Symbol" w:hAnsi="Symbol" w:hint="default"/>
+      </w:rPr>
+    </w:lvl>
+    <w:lvl w:ilvl="1" w:tplc="04070003" w:tentative="1">
+      <w:start w:val="1"/>
+      <w:numFmt w:val="bullet"/>
+      <w:lvlText w:val="o"/>
+      <w:lvlJc w:val="left"/>
+      <w:pPr>
+        <w:ind w:left="1440" w:hanging="360"/>
+      </w:pPr>
+      <w:rPr>
+        <w:rFonts w:ascii="Courier New" w:hAnsi="Courier New" w:cs="Courier New" w:hint="default"/>
+      </w:rPr>
+    </w:lvl>
+    <w:lvl w:ilvl="2" w:tplc="04070005" w:tentative="1">
+      <w:start w:val="1"/>
+      <w:numFmt w:val="bullet"/>
+      <w:lvlText w:val=""/>
+      <w:lvlJc w:val="left"/>
+      <w:pPr>
+        <w:ind w:left="2160" w:hanging="360"/>
+      </w:pPr>
+      <w:rPr>
+        <w:rFonts w:ascii="Wingdings" w:hAnsi="Wingdings" w:hint="default"/>
+      </w:rPr>
+    </w:lvl>
+    <w:lvl w:ilvl="3" w:tplc="04070001" w:tentative="1">
+      <w:start w:val="1"/>
+      <w:numFmt w:val="bullet"/>
+      <w:lvlText w:val=""/>
+      <w:lvlJc w:val="left"/>
+      <w:pPr>
+        <w:ind w:left="2880" w:hanging="360"/>
+      </w:pPr>
+      <w:rPr>
+        <w:rFonts w:ascii="Symbol" w:hAnsi="Symbol" w:hint="default"/>
+      </w:rPr>
+    </w:lvl>
+    <w:lvl w:ilvl="4" w:tplc="04070003" w:tentative="1">
+      <w:start w:val="1"/>
+      <w:numFmt w:val="bullet"/>
+      <w:lvlText w:val="o"/>
+      <w:lvlJc w:val="left"/>
+      <w:pPr>
+        <w:ind w:left="3600" w:hanging="360"/>
+      </w:pPr>
+      <w:rPr>
+        <w:rFonts w:ascii="Courier New" w:hAnsi="Courier New" w:cs="Courier New" w:hint="default"/>
+      </w:rPr>
+    </w:lvl>
+    <w:lvl w:ilvl="5" w:tplc="04070005" w:tentative="1">
+      <w:start w:val="1"/>
+      <w:numFmt w:val="bullet"/>
+      <w:lvlText w:val=""/>
+      <w:lvlJc w:val="left"/>
+      <w:pPr>
+        <w:ind w:left="4320" w:hanging="360"/>
+      </w:pPr>
+      <w:rPr>
+        <w:rFonts w:ascii="Wingdings" w:hAnsi="Wingdings" w:hint="default"/>
+      </w:rPr>
+    </w:lvl>
+    <w:lvl w:ilvl="6" w:tplc="04070001" w:tentative="1">
+      <w:start w:val="1"/>
+      <w:numFmt w:val="bullet"/>
+      <w:lvlText w:val=""/>
+      <w:lvlJc w:val="left"/>
+      <w:pPr>
+        <w:ind w:left="5040" w:hanging="360"/>
+      </w:pPr>
+      <w:rPr>
+        <w:rFonts w:ascii="Symbol" w:hAnsi="Symbol" w:hint="default"/>
+      </w:rPr>
+    </w:lvl>
+    <w:lvl w:ilvl="7" w:tplc="04070003" w:tentative="1">
+      <w:start w:val="1"/>
+      <w:numFmt w:val="bullet"/>
+      <w:lvlText w:val="o"/>
+      <w:lvlJc w:val="left"/>
+      <w:pPr>
+        <w:ind w:left="5760" w:hanging="360"/>
+      </w:pPr>
+      <w:rPr>
+        <w:rFonts w:ascii="Courier New" w:hAnsi="Courier New" w:cs="Courier New" w:hint="default"/>
+      </w:rPr>
+    </w:lvl>
+    <w:lvl w:ilvl="8" w:tplc="04070005" w:tentative="1">
+      <w:start w:val="1"/>
+      <w:numFmt w:val="bullet"/>
+      <w:lvlText w:val=""/>
+      <w:lvlJc w:val="left"/>
+      <w:pPr>
+        <w:ind w:left="6480" w:hanging="360"/>
+      </w:pPr>
+      <w:rPr>
+        <w:rFonts w:ascii="Wingdings" w:hAnsi="Wingdings" w:hint="default"/>
+      </w:rPr>
+    </w:lvl>
+  </w:abstractNum>
+  <w:abstractNum w:abstractNumId="4">
     <w:nsid w:val="54394B23"/>
     <w:multiLevelType w:val="hybridMultilevel"/>
     <w:tmpl w:val="928CA11E"/>
@@ -980,7 +1220,7 @@
     </w:lvl>
   </w:abstractNum>
   <w:num w:numId="1">
-    <w:abstractNumId w:val="3"/>
+    <w:abstractNumId w:val="4"/>
   </w:num>
   <w:num w:numId="2">
     <w:abstractNumId w:val="1"/>
@@ -991,11 +1231,14 @@
   <w:num w:numId="4">
     <w:abstractNumId w:val="0"/>
   </w:num>
+  <w:num w:numId="5">
+    <w:abstractNumId w:val="3"/>
+  </w:num>
 </w:numbering>
 </file>
 
 <file path=word/styles.xml><?xml version="1.0" encoding="utf-8"?>
-<w:styles xmlns:mc="http://schemas.openxmlformats.org/markup-compatibility/2006" xmlns:r="http://schemas.openxmlformats.org/officeDocument/2006/relationships" xmlns:w="http://schemas.openxmlformats.org/wordprocessingml/2006/main" xmlns:w14="http://schemas.microsoft.com/office/word/2010/wordml" xmlns:w15="http://schemas.microsoft.com/office/word/2012/wordml" xmlns:w16se="http://schemas.microsoft.com/office/word/2015/wordml/symex" mc:Ignorable="w14 w15 w16se">
+<w:styles xmlns:r="http://schemas.openxmlformats.org/officeDocument/2006/relationships" xmlns:w="http://schemas.openxmlformats.org/wordprocessingml/2006/main">
   <w:docDefaults>
     <w:rPrDefault>
       <w:rPr>
@@ -1011,385 +1254,149 @@
       </w:pPr>
     </w:pPrDefault>
   </w:docDefaults>
-  <w:latentStyles w:defLockedState="0" w:defUIPriority="99" w:defSemiHidden="0" w:defUnhideWhenUsed="0" w:defQFormat="0" w:count="374">
-    <w:lsdException w:name="Normal" w:uiPriority="0" w:qFormat="1"/>
-    <w:lsdException w:name="heading 1" w:uiPriority="9" w:qFormat="1"/>
-    <w:lsdException w:name="heading 2" w:semiHidden="1" w:uiPriority="9" w:unhideWhenUsed="1" w:qFormat="1"/>
-    <w:lsdException w:name="heading 3" w:semiHidden="1" w:uiPriority="9" w:unhideWhenUsed="1" w:qFormat="1"/>
-    <w:lsdException w:name="heading 4" w:semiHidden="1" w:uiPriority="9" w:unhideWhenUsed="1" w:qFormat="1"/>
-    <w:lsdException w:name="heading 5" w:semiHidden="1" w:uiPriority="9" w:unhideWhenUsed="1" w:qFormat="1"/>
-    <w:lsdException w:name="heading 6" w:semiHidden="1" w:uiPriority="9" w:unhideWhenUsed="1" w:qFormat="1"/>
-    <w:lsdException w:name="heading 7" w:semiHidden="1" w:uiPriority="9" w:unhideWhenUsed="1" w:qFormat="1"/>
-    <w:lsdException w:name="heading 8" w:semiHidden="1" w:uiPriority="9" w:unhideWhenUsed="1" w:qFormat="1"/>
-    <w:lsdException w:name="heading 9" w:semiHidden="1" w:uiPriority="9" w:unhideWhenUsed="1" w:qFormat="1"/>
-    <w:lsdException w:name="index 1" w:semiHidden="1" w:unhideWhenUsed="1"/>
-    <w:lsdException w:name="index 2" w:semiHidden="1" w:unhideWhenUsed="1"/>
-    <w:lsdException w:name="index 3" w:semiHidden="1" w:unhideWhenUsed="1"/>
-    <w:lsdException w:name="index 4" w:semiHidden="1" w:unhideWhenUsed="1"/>
-    <w:lsdException w:name="index 5" w:semiHidden="1" w:unhideWhenUsed="1"/>
-    <w:lsdException w:name="index 6" w:semiHidden="1" w:unhideWhenUsed="1"/>
-    <w:lsdException w:name="index 7" w:semiHidden="1" w:unhideWhenUsed="1"/>
-    <w:lsdException w:name="index 8" w:semiHidden="1" w:unhideWhenUsed="1"/>
-    <w:lsdException w:name="index 9" w:semiHidden="1" w:unhideWhenUsed="1"/>
-    <w:lsdException w:name="toc 1" w:semiHidden="1" w:uiPriority="39" w:unhideWhenUsed="1"/>
-    <w:lsdException w:name="toc 2" w:semiHidden="1" w:uiPriority="39" w:unhideWhenUsed="1"/>
-    <w:lsdException w:name="toc 3" w:semiHidden="1" w:uiPriority="39" w:unhideWhenUsed="1"/>
-    <w:lsdException w:name="toc 4" w:semiHidden="1" w:uiPriority="39" w:unhideWhenUsed="1"/>
-    <w:lsdException w:name="toc 5" w:semiHidden="1" w:uiPriority="39" w:unhideWhenUsed="1"/>
-    <w:lsdException w:name="toc 6" w:semiHidden="1" w:uiPriority="39" w:unhideWhenUsed="1"/>
-    <w:lsdException w:name="toc 7" w:semiHidden="1" w:uiPriority="39" w:unhideWhenUsed="1"/>
-    <w:lsdException w:name="toc 8" w:semiHidden="1" w:uiPriority="39" w:unhideWhenUsed="1"/>
-    <w:lsdException w:name="toc 9" w:semiHidden="1" w:uiPriority="39" w:unhideWhenUsed="1"/>
-    <w:lsdException w:name="Normal Indent" w:semiHidden="1" w:unhideWhenUsed="1"/>
-    <w:lsdException w:name="footnote text" w:semiHidden="1" w:unhideWhenUsed="1"/>
-    <w:lsdException w:name="annotation text" w:semiHidden="1" w:unhideWhenUsed="1"/>
-    <w:lsdException w:name="header" w:semiHidden="1" w:unhideWhenUsed="1"/>
-    <w:lsdException w:name="footer" w:semiHidden="1" w:unhideWhenUsed="1"/>
-    <w:lsdException w:name="index heading" w:semiHidden="1" w:unhideWhenUsed="1"/>
-    <w:lsdException w:name="caption" w:semiHidden="1" w:uiPriority="35" w:unhideWhenUsed="1" w:qFormat="1"/>
-    <w:lsdException w:name="table of figures" w:semiHidden="1" w:unhideWhenUsed="1"/>
-    <w:lsdException w:name="envelope address" w:semiHidden="1" w:unhideWhenUsed="1"/>
-    <w:lsdException w:name="envelope return" w:semiHidden="1" w:unhideWhenUsed="1"/>
-    <w:lsdException w:name="footnote reference" w:semiHidden="1" w:unhideWhenUsed="1"/>
-    <w:lsdException w:name="annotation reference" w:semiHidden="1" w:unhideWhenUsed="1"/>
-    <w:lsdException w:name="line number" w:semiHidden="1" w:unhideWhenUsed="1"/>
-    <w:lsdException w:name="page number" w:semiHidden="1" w:unhideWhenUsed="1"/>
-    <w:lsdException w:name="endnote reference" w:semiHidden="1" w:unhideWhenUsed="1"/>
-    <w:lsdException w:name="endnote text" w:semiHidden="1" w:unhideWhenUsed="1"/>
-    <w:lsdException w:name="table of authorities" w:semiHidden="1" w:unhideWhenUsed="1"/>
-    <w:lsdException w:name="macro" w:semiHidden="1" w:unhideWhenUsed="1"/>
-    <w:lsdException w:name="toa heading" w:semiHidden="1" w:unhideWhenUsed="1"/>
-    <w:lsdException w:name="List" w:semiHidden="1" w:unhideWhenUsed="1"/>
-    <w:lsdException w:name="List Bullet" w:semiHidden="1" w:unhideWhenUsed="1"/>
-    <w:lsdException w:name="List Number" w:semiHidden="1" w:unhideWhenUsed="1"/>
-    <w:lsdException w:name="List 2" w:semiHidden="1" w:unhideWhenUsed="1"/>
-    <w:lsdException w:name="List 3" w:semiHidden="1" w:unhideWhenUsed="1"/>
-    <w:lsdException w:name="List 4" w:semiHidden="1" w:unhideWhenUsed="1"/>
-    <w:lsdException w:name="List 5" w:semiHidden="1" w:unhideWhenUsed="1"/>
-    <w:lsdException w:name="List Bullet 2" w:semiHidden="1" w:unhideWhenUsed="1"/>
-    <w:lsdException w:name="List Bullet 3" w:semiHidden="1" w:unhideWhenUsed="1"/>
-    <w:lsdException w:name="List Bullet 4" w:semiHidden="1" w:unhideWhenUsed="1"/>
-    <w:lsdException w:name="List Bullet 5" w:semiHidden="1" w:unhideWhenUsed="1"/>
-    <w:lsdException w:name="List Number 2" w:semiHidden="1" w:unhideWhenUsed="1"/>
-    <w:lsdException w:name="List Number 3" w:semiHidden="1" w:unhideWhenUsed="1"/>
-    <w:lsdException w:name="List Number 4" w:semiHidden="1" w:unhideWhenUsed="1"/>
-    <w:lsdException w:name="List Number 5" w:semiHidden="1" w:unhideWhenUsed="1"/>
-    <w:lsdException w:name="Title" w:uiPriority="10" w:qFormat="1"/>
-    <w:lsdException w:name="Closing" w:semiHidden="1" w:unhideWhenUsed="1"/>
-    <w:lsdException w:name="Signature" w:semiHidden="1" w:unhideWhenUsed="1"/>
-    <w:lsdException w:name="Default Paragraph Font" w:semiHidden="1" w:uiPriority="1" w:unhideWhenUsed="1"/>
-    <w:lsdException w:name="Body Text" w:semiHidden="1" w:unhideWhenUsed="1"/>
-    <w:lsdException w:name="Body Text Indent" w:semiHidden="1" w:unhideWhenUsed="1"/>
-    <w:lsdException w:name="List Continue" w:semiHidden="1" w:unhideWhenUsed="1"/>
-    <w:lsdException w:name="List Continue 2" w:semiHidden="1" w:unhideWhenUsed="1"/>
-    <w:lsdException w:name="List Continue 3" w:semiHidden="1" w:unhideWhenUsed="1"/>
-    <w:lsdException w:name="List Continue 4" w:semiHidden="1" w:unhideWhenUsed="1"/>
-    <w:lsdException w:name="List Continue 5" w:semiHidden="1" w:unhideWhenUsed="1"/>
-    <w:lsdException w:name="Message Header" w:semiHidden="1" w:unhideWhenUsed="1"/>
-    <w:lsdException w:name="Subtitle" w:uiPriority="11" w:qFormat="1"/>
-    <w:lsdException w:name="Salutation" w:semiHidden="1" w:unhideWhenUsed="1"/>
-    <w:lsdException w:name="Date" w:semiHidden="1" w:unhideWhenUsed="1"/>
-    <w:lsdException w:name="Body Text First Indent" w:semiHidden="1" w:unhideWhenUsed="1"/>
-    <w:lsdException w:name="Body Text First Indent 2" w:semiHidden="1" w:unhideWhenUsed="1"/>
-    <w:lsdException w:name="Note Heading" w:semiHidden="1" w:unhideWhenUsed="1"/>
-    <w:lsdException w:name="Body Text 2" w:semiHidden="1" w:unhideWhenUsed="1"/>
-    <w:lsdException w:name="Body Text 3" w:semiHidden="1" w:unhideWhenUsed="1"/>
-    <w:lsdException w:name="Body Text Indent 2" w:semiHidden="1" w:unhideWhenUsed="1"/>
-    <w:lsdException w:name="Body Text Indent 3" w:semiHidden="1" w:unhideWhenUsed="1"/>
-    <w:lsdException w:name="Block Text" w:semiHidden="1" w:unhideWhenUsed="1"/>
-    <w:lsdException w:name="Hyperlink" w:semiHidden="1" w:unhideWhenUsed="1"/>
-    <w:lsdException w:name="FollowedHyperlink" w:semiHidden="1" w:unhideWhenUsed="1"/>
-    <w:lsdException w:name="Strong" w:uiPriority="22" w:qFormat="1"/>
-    <w:lsdException w:name="Emphasis" w:uiPriority="20" w:qFormat="1"/>
-    <w:lsdException w:name="Document Map" w:semiHidden="1" w:unhideWhenUsed="1"/>
-    <w:lsdException w:name="Plain Text" w:semiHidden="1" w:unhideWhenUsed="1"/>
-    <w:lsdException w:name="E-mail Signature" w:semiHidden="1" w:unhideWhenUsed="1"/>
-    <w:lsdException w:name="HTML Top of Form" w:semiHidden="1" w:unhideWhenUsed="1"/>
-    <w:lsdException w:name="HTML Bottom of Form" w:semiHidden="1" w:unhideWhenUsed="1"/>
-    <w:lsdException w:name="Normal (Web)" w:semiHidden="1" w:unhideWhenUsed="1"/>
-    <w:lsdException w:name="HTML Acronym" w:semiHidden="1" w:unhideWhenUsed="1"/>
-    <w:lsdException w:name="HTML Address" w:semiHidden="1" w:unhideWhenUsed="1"/>
-    <w:lsdException w:name="HTML Cite" w:semiHidden="1" w:unhideWhenUsed="1"/>
-    <w:lsdException w:name="HTML Code" w:semiHidden="1" w:unhideWhenUsed="1"/>
-    <w:lsdException w:name="HTML Definition" w:semiHidden="1" w:unhideWhenUsed="1"/>
-    <w:lsdException w:name="HTML Keyboard" w:semiHidden="1" w:unhideWhenUsed="1"/>
-    <w:lsdException w:name="HTML Preformatted" w:semiHidden="1" w:unhideWhenUsed="1"/>
-    <w:lsdException w:name="HTML Sample" w:semiHidden="1" w:unhideWhenUsed="1"/>
-    <w:lsdException w:name="HTML Typewriter" w:semiHidden="1" w:unhideWhenUsed="1"/>
-    <w:lsdException w:name="HTML Variable" w:semiHidden="1" w:unhideWhenUsed="1"/>
-    <w:lsdException w:name="Normal Table" w:semiHidden="1" w:unhideWhenUsed="1"/>
-    <w:lsdException w:name="annotation subject" w:semiHidden="1" w:unhideWhenUsed="1"/>
-    <w:lsdException w:name="No List" w:semiHidden="1" w:unhideWhenUsed="1"/>
-    <w:lsdException w:name="Outline List 1" w:semiHidden="1" w:unhideWhenUsed="1"/>
-    <w:lsdException w:name="Outline List 2" w:semiHidden="1" w:unhideWhenUsed="1"/>
-    <w:lsdException w:name="Outline List 3" w:semiHidden="1" w:unhideWhenUsed="1"/>
-    <w:lsdException w:name="Table Simple 1" w:semiHidden="1" w:unhideWhenUsed="1"/>
-    <w:lsdException w:name="Table Simple 2" w:semiHidden="1" w:unhideWhenUsed="1"/>
-    <w:lsdException w:name="Table Simple 3" w:semiHidden="1" w:unhideWhenUsed="1"/>
-    <w:lsdException w:name="Table Classic 1" w:semiHidden="1" w:unhideWhenUsed="1"/>
-    <w:lsdException w:name="Table Classic 2" w:semiHidden="1" w:unhideWhenUsed="1"/>
-    <w:lsdException w:name="Table Classic 3" w:semiHidden="1" w:unhideWhenUsed="1"/>
-    <w:lsdException w:name="Table Classic 4" w:semiHidden="1" w:unhideWhenUsed="1"/>
-    <w:lsdException w:name="Table Colorful 1" w:semiHidden="1" w:unhideWhenUsed="1"/>
-    <w:lsdException w:name="Table Colorful 2" w:semiHidden="1" w:unhideWhenUsed="1"/>
-    <w:lsdException w:name="Table Colorful 3" w:semiHidden="1" w:unhideWhenUsed="1"/>
-    <w:lsdException w:name="Table Columns 1" w:semiHidden="1" w:unhideWhenUsed="1"/>
-    <w:lsdException w:name="Table Columns 2" w:semiHidden="1" w:unhideWhenUsed="1"/>
-    <w:lsdException w:name="Table Columns 3" w:semiHidden="1" w:unhideWhenUsed="1"/>
-    <w:lsdException w:name="Table Columns 4" w:semiHidden="1" w:unhideWhenUsed="1"/>
-    <w:lsdException w:name="Table Columns 5" w:semiHidden="1" w:unhideWhenUsed="1"/>
-    <w:lsdException w:name="Table Grid 1" w:semiHidden="1" w:unhideWhenUsed="1"/>
-    <w:lsdException w:name="Table Grid 2" w:semiHidden="1" w:unhideWhenUsed="1"/>
-    <w:lsdException w:name="Table Grid 3" w:semiHidden="1" w:unhideWhenUsed="1"/>
-    <w:lsdException w:name="Table Grid 4" w:semiHidden="1" w:unhideWhenUsed="1"/>
-    <w:lsdException w:name="Table Grid 5" w:semiHidden="1" w:unhideWhenUsed="1"/>
-    <w:lsdException w:name="Table Grid 6" w:semiHidden="1" w:unhideWhenUsed="1"/>
-    <w:lsdException w:name="Table Grid 7" w:semiHidden="1" w:unhideWhenUsed="1"/>
-    <w:lsdException w:name="Table Grid 8" w:semiHidden="1" w:unhideWhenUsed="1"/>
-    <w:lsdException w:name="Table List 1" w:semiHidden="1" w:unhideWhenUsed="1"/>
-    <w:lsdException w:name="Table List 2" w:semiHidden="1" w:unhideWhenUsed="1"/>
-    <w:lsdException w:name="Table List 3" w:semiHidden="1" w:unhideWhenUsed="1"/>
-    <w:lsdException w:name="Table List 4" w:semiHidden="1" w:unhideWhenUsed="1"/>
-    <w:lsdException w:name="Table List 5" w:semiHidden="1" w:unhideWhenUsed="1"/>
-    <w:lsdException w:name="Table List 6" w:semiHidden="1" w:unhideWhenUsed="1"/>
-    <w:lsdException w:name="Table List 7" w:semiHidden="1" w:unhideWhenUsed="1"/>
-    <w:lsdException w:name="Table List 8" w:semiHidden="1" w:unhideWhenUsed="1"/>
-    <w:lsdException w:name="Table 3D effects 1" w:semiHidden="1" w:unhideWhenUsed="1"/>
-    <w:lsdException w:name="Table 3D effects 2" w:semiHidden="1" w:unhideWhenUsed="1"/>
-    <w:lsdException w:name="Table 3D effects 3" w:semiHidden="1" w:unhideWhenUsed="1"/>
-    <w:lsdException w:name="Table Contemporary" w:semiHidden="1" w:unhideWhenUsed="1"/>
-    <w:lsdException w:name="Table Elegant" w:semiHidden="1" w:unhideWhenUsed="1"/>
-    <w:lsdException w:name="Table Professional" w:semiHidden="1" w:unhideWhenUsed="1"/>
-    <w:lsdException w:name="Table Subtle 1" w:semiHidden="1" w:unhideWhenUsed="1"/>
-    <w:lsdException w:name="Table Subtle 2" w:semiHidden="1" w:unhideWhenUsed="1"/>
-    <w:lsdException w:name="Table Web 1" w:semiHidden="1" w:unhideWhenUsed="1"/>
-    <w:lsdException w:name="Table Web 2" w:semiHidden="1" w:unhideWhenUsed="1"/>
-    <w:lsdException w:name="Table Web 3" w:semiHidden="1" w:unhideWhenUsed="1"/>
-    <w:lsdException w:name="Balloon Text" w:semiHidden="1" w:unhideWhenUsed="1"/>
-    <w:lsdException w:name="Table Grid" w:uiPriority="39"/>
-    <w:lsdException w:name="Table Theme" w:semiHidden="1" w:unhideWhenUsed="1"/>
-    <w:lsdException w:name="Placeholder Text" w:semiHidden="1"/>
-    <w:lsdException w:name="No Spacing" w:uiPriority="1" w:qFormat="1"/>
-    <w:lsdException w:name="Light Shading" w:uiPriority="60"/>
-    <w:lsdException w:name="Light List" w:uiPriority="61"/>
-    <w:lsdException w:name="Light Grid" w:uiPriority="62"/>
-    <w:lsdException w:name="Medium Shading 1" w:uiPriority="63"/>
-    <w:lsdException w:name="Medium Shading 2" w:uiPriority="64"/>
-    <w:lsdException w:name="Medium List 1" w:uiPriority="65"/>
-    <w:lsdException w:name="Medium List 2" w:uiPriority="66"/>
-    <w:lsdException w:name="Medium Grid 1" w:uiPriority="67"/>
-    <w:lsdException w:name="Medium Grid 2" w:uiPriority="68"/>
-    <w:lsdException w:name="Medium Grid 3" w:uiPriority="69"/>
-    <w:lsdException w:name="Dark List" w:uiPriority="70"/>
-    <w:lsdException w:name="Colorful Shading" w:uiPriority="71"/>
-    <w:lsdException w:name="Colorful List" w:uiPriority="72"/>
-    <w:lsdException w:name="Colorful Grid" w:uiPriority="73"/>
-    <w:lsdException w:name="Light Shading Accent 1" w:uiPriority="60"/>
-    <w:lsdException w:name="Light List Accent 1" w:uiPriority="61"/>
-    <w:lsdException w:name="Light Grid Accent 1" w:uiPriority="62"/>
-    <w:lsdException w:name="Medium Shading 1 Accent 1" w:uiPriority="63"/>
-    <w:lsdException w:name="Medium Shading 2 Accent 1" w:uiPriority="64"/>
-    <w:lsdException w:name="Medium List 1 Accent 1" w:uiPriority="65"/>
-    <w:lsdException w:name="Revision" w:semiHidden="1"/>
-    <w:lsdException w:name="List Paragraph" w:uiPriority="34" w:qFormat="1"/>
-    <w:lsdException w:name="Quote" w:uiPriority="29" w:qFormat="1"/>
-    <w:lsdException w:name="Intense Quote" w:uiPriority="30" w:qFormat="1"/>
-    <w:lsdException w:name="Medium List 2 Accent 1" w:uiPriority="66"/>
-    <w:lsdException w:name="Medium Grid 1 Accent 1" w:uiPriority="67"/>
-    <w:lsdException w:name="Medium Grid 2 Accent 1" w:uiPriority="68"/>
-    <w:lsdException w:name="Medium Grid 3 Accent 1" w:uiPriority="69"/>
-    <w:lsdException w:name="Dark List Accent 1" w:uiPriority="70"/>
-    <w:lsdException w:name="Colorful Shading Accent 1" w:uiPriority="71"/>
-    <w:lsdException w:name="Colorful List Accent 1" w:uiPriority="72"/>
-    <w:lsdException w:name="Colorful Grid Accent 1" w:uiPriority="73"/>
-    <w:lsdException w:name="Light Shading Accent 2" w:uiPriority="60"/>
-    <w:lsdException w:name="Light List Accent 2" w:uiPriority="61"/>
-    <w:lsdException w:name="Light Grid Accent 2" w:uiPriority="62"/>
-    <w:lsdException w:name="Medium Shading 1 Accent 2" w:uiPriority="63"/>
-    <w:lsdException w:name="Medium Shading 2 Accent 2" w:uiPriority="64"/>
-    <w:lsdException w:name="Medium List 1 Accent 2" w:uiPriority="65"/>
-    <w:lsdException w:name="Medium List 2 Accent 2" w:uiPriority="66"/>
-    <w:lsdException w:name="Medium Grid 1 Accent 2" w:uiPriority="67"/>
-    <w:lsdException w:name="Medium Grid 2 Accent 2" w:uiPriority="68"/>
-    <w:lsdException w:name="Medium Grid 3 Accent 2" w:uiPriority="69"/>
-    <w:lsdException w:name="Dark List Accent 2" w:uiPriority="70"/>
-    <w:lsdException w:name="Colorful Shading Accent 2" w:uiPriority="71"/>
-    <w:lsdException w:name="Colorful List Accent 2" w:uiPriority="72"/>
-    <w:lsdException w:name="Colorful Grid Accent 2" w:uiPriority="73"/>
-    <w:lsdException w:name="Light Shading Accent 3" w:uiPriority="60"/>
-    <w:lsdException w:name="Light List Accent 3" w:uiPriority="61"/>
-    <w:lsdException w:name="Light Grid Accent 3" w:uiPriority="62"/>
-    <w:lsdException w:name="Medium Shading 1 Accent 3" w:uiPriority="63"/>
-    <w:lsdException w:name="Medium Shading 2 Accent 3" w:uiPriority="64"/>
-    <w:lsdException w:name="Medium List 1 Accent 3" w:uiPriority="65"/>
-    <w:lsdException w:name="Medium List 2 Accent 3" w:uiPriority="66"/>
-    <w:lsdException w:name="Medium Grid 1 Accent 3" w:uiPriority="67"/>
-    <w:lsdException w:name="Medium Grid 2 Accent 3" w:uiPriority="68"/>
-    <w:lsdException w:name="Medium Grid 3 Accent 3" w:uiPriority="69"/>
-    <w:lsdException w:name="Dark List Accent 3" w:uiPriority="70"/>
-    <w:lsdException w:name="Colorful Shading Accent 3" w:uiPriority="71"/>
-    <w:lsdException w:name="Colorful List Accent 3" w:uiPriority="72"/>
-    <w:lsdException w:name="Colorful Grid Accent 3" w:uiPriority="73"/>
-    <w:lsdException w:name="Light Shading Accent 4" w:uiPriority="60"/>
-    <w:lsdException w:name="Light List Accent 4" w:uiPriority="61"/>
-    <w:lsdException w:name="Light Grid Accent 4" w:uiPriority="62"/>
-    <w:lsdException w:name="Medium Shading 1 Accent 4" w:uiPriority="63"/>
-    <w:lsdException w:name="Medium Shading 2 Accent 4" w:uiPriority="64"/>
-    <w:lsdException w:name="Medium List 1 Accent 4" w:uiPriority="65"/>
-    <w:lsdException w:name="Medium List 2 Accent 4" w:uiPriority="66"/>
-    <w:lsdException w:name="Medium Grid 1 Accent 4" w:uiPriority="67"/>
-    <w:lsdException w:name="Medium Grid 2 Accent 4" w:uiPriority="68"/>
-    <w:lsdException w:name="Medium Grid 3 Accent 4" w:uiPriority="69"/>
-    <w:lsdException w:name="Dark List Accent 4" w:uiPriority="70"/>
-    <w:lsdException w:name="Colorful Shading Accent 4" w:uiPriority="71"/>
-    <w:lsdException w:name="Colorful List Accent 4" w:uiPriority="72"/>
-    <w:lsdException w:name="Colorful Grid Accent 4" w:uiPriority="73"/>
-    <w:lsdException w:name="Light Shading Accent 5" w:uiPriority="60"/>
-    <w:lsdException w:name="Light List Accent 5" w:uiPriority="61"/>
-    <w:lsdException w:name="Light Grid Accent 5" w:uiPriority="62"/>
-    <w:lsdException w:name="Medium Shading 1 Accent 5" w:uiPriority="63"/>
-    <w:lsdException w:name="Medium Shading 2 Accent 5" w:uiPriority="64"/>
-    <w:lsdException w:name="Medium List 1 Accent 5" w:uiPriority="65"/>
-    <w:lsdException w:name="Medium List 2 Accent 5" w:uiPriority="66"/>
-    <w:lsdException w:name="Medium Grid 1 Accent 5" w:uiPriority="67"/>
-    <w:lsdException w:name="Medium Grid 2 Accent 5" w:uiPriority="68"/>
-    <w:lsdException w:name="Medium Grid 3 Accent 5" w:uiPriority="69"/>
-    <w:lsdException w:name="Dark List Accent 5" w:uiPriority="70"/>
-    <w:lsdException w:name="Colorful Shading Accent 5" w:uiPriority="71"/>
-    <w:lsdException w:name="Colorful List Accent 5" w:uiPriority="72"/>
-    <w:lsdException w:name="Colorful Grid Accent 5" w:uiPriority="73"/>
-    <w:lsdException w:name="Light Shading Accent 6" w:uiPriority="60"/>
-    <w:lsdException w:name="Light List Accent 6" w:uiPriority="61"/>
-    <w:lsdException w:name="Light Grid Accent 6" w:uiPriority="62"/>
-    <w:lsdException w:name="Medium Shading 1 Accent 6" w:uiPriority="63"/>
-    <w:lsdException w:name="Medium Shading 2 Accent 6" w:uiPriority="64"/>
-    <w:lsdException w:name="Medium List 1 Accent 6" w:uiPriority="65"/>
-    <w:lsdException w:name="Medium List 2 Accent 6" w:uiPriority="66"/>
-    <w:lsdException w:name="Medium Grid 1 Accent 6" w:uiPriority="67"/>
-    <w:lsdException w:name="Medium Grid 2 Accent 6" w:uiPriority="68"/>
-    <w:lsdException w:name="Medium Grid 3 Accent 6" w:uiPriority="69"/>
-    <w:lsdException w:name="Dark List Accent 6" w:uiPriority="70"/>
-    <w:lsdException w:name="Colorful Shading Accent 6" w:uiPriority="71"/>
-    <w:lsdException w:name="Colorful List Accent 6" w:uiPriority="72"/>
-    <w:lsdException w:name="Colorful Grid Accent 6" w:uiPriority="73"/>
-    <w:lsdException w:name="Subtle Emphasis" w:uiPriority="19" w:qFormat="1"/>
-    <w:lsdException w:name="Intense Emphasis" w:uiPriority="21" w:qFormat="1"/>
-    <w:lsdException w:name="Subtle Reference" w:uiPriority="31" w:qFormat="1"/>
-    <w:lsdException w:name="Intense Reference" w:uiPriority="32" w:qFormat="1"/>
-    <w:lsdException w:name="Book Title" w:uiPriority="33" w:qFormat="1"/>
-    <w:lsdException w:name="Bibliography" w:semiHidden="1" w:uiPriority="37" w:unhideWhenUsed="1"/>
-    <w:lsdException w:name="TOC Heading" w:semiHidden="1" w:uiPriority="39" w:unhideWhenUsed="1" w:qFormat="1"/>
-    <w:lsdException w:name="Plain Table 1" w:uiPriority="41"/>
-    <w:lsdException w:name="Plain Table 2" w:uiPriority="42"/>
-    <w:lsdException w:name="Plain Table 3" w:uiPriority="43"/>
-    <w:lsdException w:name="Plain Table 4" w:uiPriority="44"/>
-    <w:lsdException w:name="Plain Table 5" w:uiPriority="45"/>
-    <w:lsdException w:name="Grid Table Light" w:uiPriority="40"/>
-    <w:lsdException w:name="Grid Table 1 Light" w:uiPriority="46"/>
-    <w:lsdException w:name="Grid Table 2" w:uiPriority="47"/>
-    <w:lsdException w:name="Grid Table 3" w:uiPriority="48"/>
-    <w:lsdException w:name="Grid Table 4" w:uiPriority="49"/>
-    <w:lsdException w:name="Grid Table 5 Dark" w:uiPriority="50"/>
-    <w:lsdException w:name="Grid Table 6 Colorful" w:uiPriority="51"/>
-    <w:lsdException w:name="Grid Table 7 Colorful" w:uiPriority="52"/>
-    <w:lsdException w:name="Grid Table 1 Light Accent 1" w:uiPriority="46"/>
-    <w:lsdException w:name="Grid Table 2 Accent 1" w:uiPriority="47"/>
-    <w:lsdException w:name="Grid Table 3 Accent 1" w:uiPriority="48"/>
-    <w:lsdException w:name="Grid Table 4 Accent 1" w:uiPriority="49"/>
-    <w:lsdException w:name="Grid Table 5 Dark Accent 1" w:uiPriority="50"/>
-    <w:lsdException w:name="Grid Table 6 Colorful Accent 1" w:uiPriority="51"/>
-    <w:lsdException w:name="Grid Table 7 Colorful Accent 1" w:uiPriority="52"/>
-    <w:lsdException w:name="Grid Table 1 Light Accent 2" w:uiPriority="46"/>
-    <w:lsdException w:name="Grid Table 2 Accent 2" w:uiPriority="47"/>
-    <w:lsdException w:name="Grid Table 3 Accent 2" w:uiPriority="48"/>
-    <w:lsdException w:name="Grid Table 4 Accent 2" w:uiPriority="49"/>
-    <w:lsdException w:name="Grid Table 5 Dark Accent 2" w:uiPriority="50"/>
-    <w:lsdException w:name="Grid Table 6 Colorful Accent 2" w:uiPriority="51"/>
-    <w:lsdException w:name="Grid Table 7 Colorful Accent 2" w:uiPriority="52"/>
-    <w:lsdException w:name="Grid Table 1 Light Accent 3" w:uiPriority="46"/>
-    <w:lsdException w:name="Grid Table 2 Accent 3" w:uiPriority="47"/>
-    <w:lsdException w:name="Grid Table 3 Accent 3" w:uiPriority="48"/>
-    <w:lsdException w:name="Grid Table 4 Accent 3" w:uiPriority="49"/>
-    <w:lsdException w:name="Grid Table 5 Dark Accent 3" w:uiPriority="50"/>
-    <w:lsdException w:name="Grid Table 6 Colorful Accent 3" w:uiPriority="51"/>
-    <w:lsdException w:name="Grid Table 7 Colorful Accent 3" w:uiPriority="52"/>
-    <w:lsdException w:name="Grid Table 1 Light Accent 4" w:uiPriority="46"/>
-    <w:lsdException w:name="Grid Table 2 Accent 4" w:uiPriority="47"/>
-    <w:lsdException w:name="Grid Table 3 Accent 4" w:uiPriority="48"/>
-    <w:lsdException w:name="Grid Table 4 Accent 4" w:uiPriority="49"/>
-    <w:lsdException w:name="Grid Table 5 Dark Accent 4" w:uiPriority="50"/>
-    <w:lsdException w:name="Grid Table 6 Colorful Accent 4" w:uiPriority="51"/>
-    <w:lsdException w:name="Grid Table 7 Colorful Accent 4" w:uiPriority="52"/>
-    <w:lsdException w:name="Grid Table 1 Light Accent 5" w:uiPriority="46"/>
-    <w:lsdException w:name="Grid Table 2 Accent 5" w:uiPriority="47"/>
-    <w:lsdException w:name="Grid Table 3 Accent 5" w:uiPriority="48"/>
-    <w:lsdException w:name="Grid Table 4 Accent 5" w:uiPriority="49"/>
-    <w:lsdException w:name="Grid Table 5 Dark Accent 5" w:uiPriority="50"/>
-    <w:lsdException w:name="Grid Table 6 Colorful Accent 5" w:uiPriority="51"/>
-    <w:lsdException w:name="Grid Table 7 Colorful Accent 5" w:uiPriority="52"/>
-    <w:lsdException w:name="Grid Table 1 Light Accent 6" w:uiPriority="46"/>
-    <w:lsdException w:name="Grid Table 2 Accent 6" w:uiPriority="47"/>
-    <w:lsdException w:name="Grid Table 3 Accent 6" w:uiPriority="48"/>
-    <w:lsdException w:name="Grid Table 4 Accent 6" w:uiPriority="49"/>
-    <w:lsdException w:name="Grid Table 5 Dark Accent 6" w:uiPriority="50"/>
-    <w:lsdException w:name="Grid Table 6 Colorful Accent 6" w:uiPriority="51"/>
-    <w:lsdException w:name="Grid Table 7 Colorful Accent 6" w:uiPriority="52"/>
-    <w:lsdException w:name="List Table 1 Light" w:uiPriority="46"/>
-    <w:lsdException w:name="List Table 2" w:uiPriority="47"/>
-    <w:lsdException w:name="List Table 3" w:uiPriority="48"/>
-    <w:lsdException w:name="List Table 4" w:uiPriority="49"/>
-    <w:lsdException w:name="List Table 5 Dark" w:uiPriority="50"/>
-    <w:lsdException w:name="List Table 6 Colorful" w:uiPriority="51"/>
-    <w:lsdException w:name="List Table 7 Colorful" w:uiPriority="52"/>
-    <w:lsdException w:name="List Table 1 Light Accent 1" w:uiPriority="46"/>
-    <w:lsdException w:name="List Table 2 Accent 1" w:uiPriority="47"/>
-    <w:lsdException w:name="List Table 3 Accent 1" w:uiPriority="48"/>
-    <w:lsdException w:name="List Table 4 Accent 1" w:uiPriority="49"/>
-    <w:lsdException w:name="List Table 5 Dark Accent 1" w:uiPriority="50"/>
-    <w:lsdException w:name="List Table 6 Colorful Accent 1" w:uiPriority="51"/>
-    <w:lsdException w:name="List Table 7 Colorful Accent 1" w:uiPriority="52"/>
-    <w:lsdException w:name="List Table 1 Light Accent 2" w:uiPriority="46"/>
-    <w:lsdException w:name="List Table 2 Accent 2" w:uiPriority="47"/>
-    <w:lsdException w:name="List Table 3 Accent 2" w:uiPriority="48"/>
-    <w:lsdException w:name="List Table 4 Accent 2" w:uiPriority="49"/>
-    <w:lsdException w:name="List Table 5 Dark Accent 2" w:uiPriority="50"/>
-    <w:lsdException w:name="List Table 6 Colorful Accent 2" w:uiPriority="51"/>
-    <w:lsdException w:name="List Table 7 Colorful Accent 2" w:uiPriority="52"/>
-    <w:lsdException w:name="List Table 1 Light Accent 3" w:uiPriority="46"/>
-    <w:lsdException w:name="List Table 2 Accent 3" w:uiPriority="47"/>
-    <w:lsdException w:name="List Table 3 Accent 3" w:uiPriority="48"/>
-    <w:lsdException w:name="List Table 4 Accent 3" w:uiPriority="49"/>
-    <w:lsdException w:name="List Table 5 Dark Accent 3" w:uiPriority="50"/>
-    <w:lsdException w:name="List Table 6 Colorful Accent 3" w:uiPriority="51"/>
-    <w:lsdException w:name="List Table 7 Colorful Accent 3" w:uiPriority="52"/>
-    <w:lsdException w:name="List Table 1 Light Accent 4" w:uiPriority="46"/>
-    <w:lsdException w:name="List Table 2 Accent 4" w:uiPriority="47"/>
-    <w:lsdException w:name="List Table 3 Accent 4" w:uiPriority="48"/>
-    <w:lsdException w:name="List Table 4 Accent 4" w:uiPriority="49"/>
-    <w:lsdException w:name="List Table 5 Dark Accent 4" w:uiPriority="50"/>
-    <w:lsdException w:name="List Table 6 Colorful Accent 4" w:uiPriority="51"/>
-    <w:lsdException w:name="List Table 7 Colorful Accent 4" w:uiPriority="52"/>
-    <w:lsdException w:name="List Table 1 Light Accent 5" w:uiPriority="46"/>
-    <w:lsdException w:name="List Table 2 Accent 5" w:uiPriority="47"/>
-    <w:lsdException w:name="List Table 3 Accent 5" w:uiPriority="48"/>
-    <w:lsdException w:name="List Table 4 Accent 5" w:uiPriority="49"/>
-    <w:lsdException w:name="List Table 5 Dark Accent 5" w:uiPriority="50"/>
-    <w:lsdException w:name="List Table 6 Colorful Accent 5" w:uiPriority="51"/>
-    <w:lsdException w:name="List Table 7 Colorful Accent 5" w:uiPriority="52"/>
-    <w:lsdException w:name="List Table 1 Light Accent 6" w:uiPriority="46"/>
-    <w:lsdException w:name="List Table 2 Accent 6" w:uiPriority="47"/>
-    <w:lsdException w:name="List Table 3 Accent 6" w:uiPriority="48"/>
-    <w:lsdException w:name="List Table 4 Accent 6" w:uiPriority="49"/>
-    <w:lsdException w:name="List Table 5 Dark Accent 6" w:uiPriority="50"/>
-    <w:lsdException w:name="List Table 6 Colorful Accent 6" w:uiPriority="51"/>
-    <w:lsdException w:name="List Table 7 Colorful Accent 6" w:uiPriority="52"/>
-    <w:lsdException w:name="Mention" w:semiHidden="1" w:unhideWhenUsed="1"/>
-    <w:lsdException w:name="Smart Hyperlink" w:semiHidden="1" w:unhideWhenUsed="1"/>
-    <w:lsdException w:name="Hashtag" w:semiHidden="1" w:unhideWhenUsed="1"/>
+  <w:latentStyles w:defLockedState="0" w:defUIPriority="99" w:defSemiHidden="1" w:defUnhideWhenUsed="1" w:defQFormat="0" w:count="267">
+    <w:lsdException w:name="Normal" w:semiHidden="0" w:uiPriority="0" w:unhideWhenUsed="0" w:qFormat="1"/>
+    <w:lsdException w:name="heading 1" w:semiHidden="0" w:uiPriority="9" w:unhideWhenUsed="0" w:qFormat="1"/>
+    <w:lsdException w:name="heading 2" w:uiPriority="9" w:qFormat="1"/>
+    <w:lsdException w:name="heading 3" w:uiPriority="9" w:qFormat="1"/>
+    <w:lsdException w:name="heading 4" w:uiPriority="9" w:qFormat="1"/>
+    <w:lsdException w:name="heading 5" w:uiPriority="9" w:qFormat="1"/>
+    <w:lsdException w:name="heading 6" w:uiPriority="9" w:qFormat="1"/>
+    <w:lsdException w:name="heading 7" w:uiPriority="9" w:qFormat="1"/>
+    <w:lsdException w:name="heading 8" w:uiPriority="9" w:qFormat="1"/>
+    <w:lsdException w:name="heading 9" w:uiPriority="9" w:qFormat="1"/>
+    <w:lsdException w:name="toc 1" w:uiPriority="39"/>
+    <w:lsdException w:name="toc 2" w:uiPriority="39"/>
+    <w:lsdException w:name="toc 3" w:uiPriority="39"/>
+    <w:lsdException w:name="toc 4" w:uiPriority="39"/>
+    <w:lsdException w:name="toc 5" w:uiPriority="39"/>
+    <w:lsdException w:name="toc 6" w:uiPriority="39"/>
+    <w:lsdException w:name="toc 7" w:uiPriority="39"/>
+    <w:lsdException w:name="toc 8" w:uiPriority="39"/>
+    <w:lsdException w:name="toc 9" w:uiPriority="39"/>
+    <w:lsdException w:name="caption" w:uiPriority="35" w:qFormat="1"/>
+    <w:lsdException w:name="Title" w:semiHidden="0" w:uiPriority="10" w:unhideWhenUsed="0" w:qFormat="1"/>
+    <w:lsdException w:name="Default Paragraph Font" w:uiPriority="1"/>
+    <w:lsdException w:name="Subtitle" w:semiHidden="0" w:uiPriority="11" w:unhideWhenUsed="0" w:qFormat="1"/>
+    <w:lsdException w:name="Strong" w:semiHidden="0" w:uiPriority="22" w:unhideWhenUsed="0" w:qFormat="1"/>
+    <w:lsdException w:name="Emphasis" w:semiHidden="0" w:uiPriority="20" w:unhideWhenUsed="0" w:qFormat="1"/>
+    <w:lsdException w:name="Table Grid" w:semiHidden="0" w:uiPriority="39" w:unhideWhenUsed="0"/>
+    <w:lsdException w:name="Placeholder Text" w:unhideWhenUsed="0"/>
+    <w:lsdException w:name="No Spacing" w:semiHidden="0" w:uiPriority="1" w:unhideWhenUsed="0" w:qFormat="1"/>
+    <w:lsdException w:name="Light Shading" w:semiHidden="0" w:uiPriority="60" w:unhideWhenUsed="0"/>
+    <w:lsdException w:name="Light List" w:semiHidden="0" w:uiPriority="61" w:unhideWhenUsed="0"/>
+    <w:lsdException w:name="Light Grid" w:semiHidden="0" w:uiPriority="62" w:unhideWhenUsed="0"/>
+    <w:lsdException w:name="Medium Shading 1" w:semiHidden="0" w:uiPriority="63" w:unhideWhenUsed="0"/>
+    <w:lsdException w:name="Medium Shading 2" w:semiHidden="0" w:uiPriority="64" w:unhideWhenUsed="0"/>
+    <w:lsdException w:name="Medium List 1" w:semiHidden="0" w:uiPriority="65" w:unhideWhenUsed="0"/>
+    <w:lsdException w:name="Medium List 2" w:semiHidden="0" w:uiPriority="66" w:unhideWhenUsed="0"/>
+    <w:lsdException w:name="Medium Grid 1" w:semiHidden="0" w:uiPriority="67" w:unhideWhenUsed="0"/>
+    <w:lsdException w:name="Medium Grid 2" w:semiHidden="0" w:uiPriority="68" w:unhideWhenUsed="0"/>
+    <w:lsdException w:name="Medium Grid 3" w:semiHidden="0" w:uiPriority="69" w:unhideWhenUsed="0"/>
+    <w:lsdException w:name="Dark List" w:semiHidden="0" w:uiPriority="70" w:unhideWhenUsed="0"/>
+    <w:lsdException w:name="Colorful Shading" w:semiHidden="0" w:uiPriority="71" w:unhideWhenUsed="0"/>
+    <w:lsdException w:name="Colorful List" w:semiHidden="0" w:uiPriority="72" w:unhideWhenUsed="0"/>
+    <w:lsdException w:name="Colorful Grid" w:semiHidden="0" w:uiPriority="73" w:unhideWhenUsed="0"/>
+    <w:lsdException w:name="Light Shading Accent 1" w:semiHidden="0" w:uiPriority="60" w:unhideWhenUsed="0"/>
+    <w:lsdException w:name="Light List Accent 1" w:semiHidden="0" w:uiPriority="61" w:unhideWhenUsed="0"/>
+    <w:lsdException w:name="Light Grid Accent 1" w:semiHidden="0" w:uiPriority="62" w:unhideWhenUsed="0"/>
+    <w:lsdException w:name="Medium Shading 1 Accent 1" w:semiHidden="0" w:uiPriority="63" w:unhideWhenUsed="0"/>
+    <w:lsdException w:name="Medium Shading 2 Accent 1" w:semiHidden="0" w:uiPriority="64" w:unhideWhenUsed="0"/>
+    <w:lsdException w:name="Medium List 1 Accent 1" w:semiHidden="0" w:uiPriority="65" w:unhideWhenUsed="0"/>
+    <w:lsdException w:name="Revision" w:unhideWhenUsed="0"/>
+    <w:lsdException w:name="List Paragraph" w:semiHidden="0" w:uiPriority="34" w:unhideWhenUsed="0" w:qFormat="1"/>
+    <w:lsdException w:name="Quote" w:semiHidden="0" w:uiPriority="29" w:unhideWhenUsed="0" w:qFormat="1"/>
+    <w:lsdException w:name="Intense Quote" w:semiHidden="0" w:uiPriority="30" w:unhideWhenUsed="0" w:qFormat="1"/>
+    <w:lsdException w:name="Medium List 2 Accent 1" w:semiHidden="0" w:uiPriority="66" w:unhideWhenUsed="0"/>
+    <w:lsdException w:name="Medium Grid 1 Accent 1" w:semiHidden="0" w:uiPriority="67" w:unhideWhenUsed="0"/>
+    <w:lsdException w:name="Medium Grid 2 Accent 1" w:semiHidden="0" w:uiPriority="68" w:unhideWhenUsed="0"/>
+    <w:lsdException w:name="Medium Grid 3 Accent 1" w:semiHidden="0" w:uiPriority="69" w:unhideWhenUsed="0"/>
+    <w:lsdException w:name="Dark List Accent 1" w:semiHidden="0" w:uiPriority="70" w:unhideWhenUsed="0"/>
+    <w:lsdException w:name="Colorful Shading Accent 1" w:semiHidden="0" w:uiPriority="71" w:unhideWhenUsed="0"/>
+    <w:lsdException w:name="Colorful List Accent 1" w:semiHidden="0" w:uiPriority="72" w:unhideWhenUsed="0"/>
+    <w:lsdException w:name="Colorful Grid Accent 1" w:semiHidden="0" w:uiPriority="73" w:unhideWhenUsed="0"/>
+    <w:lsdException w:name="Light Shading Accent 2" w:semiHidden="0" w:uiPriority="60" w:unhideWhenUsed="0"/>
+    <w:lsdException w:name="Light List Accent 2" w:semiHidden="0" w:uiPriority="61" w:unhideWhenUsed="0"/>
+    <w:lsdException w:name="Light Grid Accent 2" w:semiHidden="0" w:uiPriority="62" w:unhideWhenUsed="0"/>
+    <w:lsdException w:name="Medium Shading 1 Accent 2" w:semiHidden="0" w:uiPriority="63" w:unhideWhenUsed="0"/>
+    <w:lsdException w:name="Medium Shading 2 Accent 2" w:semiHidden="0" w:uiPriority="64" w:unhideWhenUsed="0"/>
+    <w:lsdException w:name="Medium List 1 Accent 2" w:semiHidden="0" w:uiPriority="65" w:unhideWhenUsed="0"/>
+    <w:lsdException w:name="Medium List 2 Accent 2" w:semiHidden="0" w:uiPriority="66" w:unhideWhenUsed="0"/>
+    <w:lsdException w:name="Medium Grid 1 Accent 2" w:semiHidden="0" w:uiPriority="67" w:unhideWhenUsed="0"/>
+    <w:lsdException w:name="Medium Grid 2 Accent 2" w:semiHidden="0" w:uiPriority="68" w:unhideWhenUsed="0"/>
+    <w:lsdException w:name="Medium Grid 3 Accent 2" w:semiHidden="0" w:uiPriority="69" w:unhideWhenUsed="0"/>
+    <w:lsdException w:name="Dark List Accent 2" w:semiHidden="0" w:uiPriority="70" w:unhideWhenUsed="0"/>
+    <w:lsdException w:name="Colorful Shading Accent 2" w:semiHidden="0" w:uiPriority="71" w:unhideWhenUsed="0"/>
+    <w:lsdException w:name="Colorful List Accent 2" w:semiHidden="0" w:uiPriority="72" w:unhideWhenUsed="0"/>
+    <w:lsdException w:name="Colorful Grid Accent 2" w:semiHidden="0" w:uiPriority="73" w:unhideWhenUsed="0"/>
+    <w:lsdException w:name="Light Shading Accent 3" w:semiHidden="0" w:uiPriority="60" w:unhideWhenUsed="0"/>
+    <w:lsdException w:name="Light List Accent 3" w:semiHidden="0" w:uiPriority="61" w:unhideWhenUsed="0"/>
+    <w:lsdException w:name="Light Grid Accent 3" w:semiHidden="0" w:uiPriority="62" w:unhideWhenUsed="0"/>
+    <w:lsdException w:name="Medium Shading 1 Accent 3" w:semiHidden="0" w:uiPriority="63" w:unhideWhenUsed="0"/>
+    <w:lsdException w:name="Medium Shading 2 Accent 3" w:semiHidden="0" w:uiPriority="64" w:unhideWhenUsed="0"/>
+    <w:lsdException w:name="Medium List 1 Accent 3" w:semiHidden="0" w:uiPriority="65" w:unhideWhenUsed="0"/>
+    <w:lsdException w:name="Medium List 2 Accent 3" w:semiHidden="0" w:uiPriority="66" w:unhideWhenUsed="0"/>
+    <w:lsdException w:name="Medium Grid 1 Accent 3" w:semiHidden="0" w:uiPriority="67" w:unhideWhenUsed="0"/>
+    <w:lsdException w:name="Medium Grid 2 Accent 3" w:semiHidden="0" w:uiPriority="68" w:unhideWhenUsed="0"/>
+    <w:lsdException w:name="Medium Grid 3 Accent 3" w:semiHidden="0" w:uiPriority="69" w:unhideWhenUsed="0"/>
+    <w:lsdException w:name="Dark List Accent 3" w:semiHidden="0" w:uiPriority="70" w:unhideWhenUsed="0"/>
+    <w:lsdException w:name="Colorful Shading Accent 3" w:semiHidden="0" w:uiPriority="71" w:unhideWhenUsed="0"/>
+    <w:lsdException w:name="Colorful List Accent 3" w:semiHidden="0" w:uiPriority="72" w:unhideWhenUsed="0"/>
+    <w:lsdException w:name="Colorful Grid Accent 3" w:semiHidden="0" w:uiPriority="73" w:unhideWhenUsed="0"/>
+    <w:lsdException w:name="Light Shading Accent 4" w:semiHidden="0" w:uiPriority="60" w:unhideWhenUsed="0"/>
+    <w:lsdException w:name="Light List Accent 4" w:semiHidden="0" w:uiPriority="61" w:unhideWhenUsed="0"/>
+    <w:lsdException w:name="Light Grid Accent 4" w:semiHidden="0" w:uiPriority="62" w:unhideWhenUsed="0"/>
+    <w:lsdException w:name="Medium Shading 1 Accent 4" w:semiHidden="0" w:uiPriority="63" w:unhideWhenUsed="0"/>
+    <w:lsdException w:name="Medium Shading 2 Accent 4" w:semiHidden="0" w:uiPriority="64" w:unhideWhenUsed="0"/>
+    <w:lsdException w:name="Medium List 1 Accent 4" w:semiHidden="0" w:uiPriority="65" w:unhideWhenUsed="0"/>
+    <w:lsdException w:name="Medium List 2 Accent 4" w:semiHidden="0" w:uiPriority="66" w:unhideWhenUsed="0"/>
+    <w:lsdException w:name="Medium Grid 1 Accent 4" w:semiHidden="0" w:uiPriority="67" w:unhideWhenUsed="0"/>
+    <w:lsdException w:name="Medium Grid 2 Accent 4" w:semiHidden="0" w:uiPriority="68" w:unhideWhenUsed="0"/>
+    <w:lsdException w:name="Medium Grid 3 Accent 4" w:semiHidden="0" w:uiPriority="69" w:unhideWhenUsed="0"/>
+    <w:lsdException w:name="Dark List Accent 4" w:semiHidden="0" w:uiPriority="70" w:unhideWhenUsed="0"/>
+    <w:lsdException w:name="Colorful Shading Accent 4" w:semiHidden="0" w:uiPriority="71" w:unhideWhenUsed="0"/>
+    <w:lsdException w:name="Colorful List Accent 4" w:semiHidden="0" w:uiPriority="72" w:unhideWhenUsed="0"/>
+    <w:lsdException w:name="Colorful Grid Accent 4" w:semiHidden="0" w:uiPriority="73" w:unhideWhenUsed="0"/>
+    <w:lsdException w:name="Light Shading Accent 5" w:semiHidden="0" w:uiPriority="60" w:unhideWhenUsed="0"/>
+    <w:lsdException w:name="Light List Accent 5" w:semiHidden="0" w:uiPriority="61" w:unhideWhenUsed="0"/>
+    <w:lsdException w:name="Light Grid Accent 5" w:semiHidden="0" w:uiPriority="62" w:unhideWhenUsed="0"/>
+    <w:lsdException w:name="Medium Shading 1 Accent 5" w:semiHidden="0" w:uiPriority="63" w:unhideWhenUsed="0"/>
+    <w:lsdException w:name="Medium Shading 2 Accent 5" w:semiHidden="0" w:uiPriority="64" w:unhideWhenUsed="0"/>
+    <w:lsdException w:name="Medium List 1 Accent 5" w:semiHidden="0" w:uiPriority="65" w:unhideWhenUsed="0"/>
+    <w:lsdException w:name="Medium List 2 Accent 5" w:semiHidden="0" w:uiPriority="66" w:unhideWhenUsed="0"/>
+    <w:lsdException w:name="Medium Grid 1 Accent 5" w:semiHidden="0" w:uiPriority="67" w:unhideWhenUsed="0"/>
+    <w:lsdException w:name="Medium Grid 2 Accent 5" w:semiHidden="0" w:uiPriority="68" w:unhideWhenUsed="0"/>
+    <w:lsdException w:name="Medium Grid 3 Accent 5" w:semiHidden="0" w:uiPriority="69" w:unhideWhenUsed="0"/>
+    <w:lsdException w:name="Dark List Accent 5" w:semiHidden="0" w:uiPriority="70" w:unhideWhenUsed="0"/>
+    <w:lsdException w:name="Colorful Shading Accent 5" w:semiHidden="0" w:uiPriority="71" w:unhideWhenUsed="0"/>
+    <w:lsdException w:name="Colorful List Accent 5" w:semiHidden="0" w:uiPriority="72" w:unhideWhenUsed="0"/>
+    <w:lsdException w:name="Colorful Grid Accent 5" w:semiHidden="0" w:uiPriority="73" w:unhideWhenUsed="0"/>
+    <w:lsdException w:name="Light Shading Accent 6" w:semiHidden="0" w:uiPriority="60" w:unhideWhenUsed="0"/>
+    <w:lsdException w:name="Light List Accent 6" w:semiHidden="0" w:uiPriority="61" w:unhideWhenUsed="0"/>
+    <w:lsdException w:name="Light Grid Accent 6" w:semiHidden="0" w:uiPriority="62" w:unhideWhenUsed="0"/>
+    <w:lsdException w:name="Medium Shading 1 Accent 6" w:semiHidden="0" w:uiPriority="63" w:unhideWhenUsed="0"/>
+    <w:lsdException w:name="Medium Shading 2 Accent 6" w:semiHidden="0" w:uiPriority="64" w:unhideWhenUsed="0"/>
+    <w:lsdException w:name="Medium List 1 Accent 6" w:semiHidden="0" w:uiPriority="65" w:unhideWhenUsed="0"/>
+    <w:lsdException w:name="Medium List 2 Accent 6" w:semiHidden="0" w:uiPriority="66" w:unhideWhenUsed="0"/>
+    <w:lsdException w:name="Medium Grid 1 Accent 6" w:semiHidden="0" w:uiPriority="67" w:unhideWhenUsed="0"/>
+    <w:lsdException w:name="Medium Grid 2 Accent 6" w:semiHidden="0" w:uiPriority="68" w:unhideWhenUsed="0"/>
+    <w:lsdException w:name="Medium Grid 3 Accent 6" w:semiHidden="0" w:uiPriority="69" w:unhideWhenUsed="0"/>
+    <w:lsdException w:name="Dark List Accent 6" w:semiHidden="0" w:uiPriority="70" w:unhideWhenUsed="0"/>
+    <w:lsdException w:name="Colorful Shading Accent 6" w:semiHidden="0" w:uiPriority="71" w:unhideWhenUsed="0"/>
+    <w:lsdException w:name="Colorful List Accent 6" w:semiHidden="0" w:uiPriority="72" w:unhideWhenUsed="0"/>
+    <w:lsdException w:name="Colorful Grid Accent 6" w:semiHidden="0" w:uiPriority="73" w:unhideWhenUsed="0"/>
+    <w:lsdException w:name="Subtle Emphasis" w:semiHidden="0" w:uiPriority="19" w:unhideWhenUsed="0" w:qFormat="1"/>
+    <w:lsdException w:name="Intense Emphasis" w:semiHidden="0" w:uiPriority="21" w:unhideWhenUsed="0" w:qFormat="1"/>
+    <w:lsdException w:name="Subtle Reference" w:semiHidden="0" w:uiPriority="31" w:unhideWhenUsed="0" w:qFormat="1"/>
+    <w:lsdException w:name="Intense Reference" w:semiHidden="0" w:uiPriority="32" w:unhideWhenUsed="0" w:qFormat="1"/>
+    <w:lsdException w:name="Book Title" w:semiHidden="0" w:uiPriority="33" w:unhideWhenUsed="0" w:qFormat="1"/>
+    <w:lsdException w:name="Bibliography" w:uiPriority="37"/>
+    <w:lsdException w:name="TOC Heading" w:uiPriority="39" w:qFormat="1"/>
   </w:latentStyles>
   <w:style w:type="paragraph" w:default="1" w:styleId="Standard">
     <w:name w:val="Normal"/>
     <w:qFormat/>
+    <w:rsid w:val="0060399B"/>
   </w:style>
   <w:style w:type="paragraph" w:styleId="berschrift2">
     <w:name w:val="heading 2"/>
@@ -1424,6 +1431,7 @@
     <w:uiPriority w:val="99"/>
     <w:semiHidden/>
     <w:unhideWhenUsed/>
+    <w:qFormat/>
     <w:tblPr>
       <w:tblInd w:w="0" w:type="dxa"/>
       <w:tblCellMar>
@@ -1462,6 +1470,36 @@
       <w:color w:val="2F5496" w:themeColor="accent1" w:themeShade="BF"/>
       <w:sz w:val="26"/>
       <w:szCs w:val="26"/>
+    </w:rPr>
+  </w:style>
+  <w:style w:type="paragraph" w:styleId="Sprechblasentext">
+    <w:name w:val="Balloon Text"/>
+    <w:basedOn w:val="Standard"/>
+    <w:link w:val="SprechblasentextZchn"/>
+    <w:uiPriority w:val="99"/>
+    <w:semiHidden/>
+    <w:unhideWhenUsed/>
+    <w:rsid w:val="00BF4CC8"/>
+    <w:pPr>
+      <w:spacing w:after="0" w:line="240" w:lineRule="auto"/>
+    </w:pPr>
+    <w:rPr>
+      <w:rFonts w:ascii="Tahoma" w:hAnsi="Tahoma" w:cs="Tahoma"/>
+      <w:sz w:val="16"/>
+      <w:szCs w:val="16"/>
+    </w:rPr>
+  </w:style>
+  <w:style w:type="character" w:customStyle="1" w:styleId="SprechblasentextZchn">
+    <w:name w:val="Sprechblasentext Zchn"/>
+    <w:basedOn w:val="Absatz-Standardschriftart"/>
+    <w:link w:val="Sprechblasentext"/>
+    <w:uiPriority w:val="99"/>
+    <w:semiHidden/>
+    <w:rsid w:val="00BF4CC8"/>
+    <w:rPr>
+      <w:rFonts w:ascii="Tahoma" w:hAnsi="Tahoma" w:cs="Tahoma"/>
+      <w:sz w:val="16"/>
+      <w:szCs w:val="16"/>
     </w:rPr>
   </w:style>
 </w:styles>
@@ -1510,7 +1548,7 @@
     </a:clrScheme>
     <a:fontScheme name="Office">
       <a:majorFont>
-        <a:latin typeface="Calibri Light" panose="020F0302020204030204"/>
+        <a:latin typeface="Calibri Light"/>
         <a:ea typeface=""/>
         <a:cs typeface=""/>
         <a:font script="Jpan" typeface="游ゴシック Light"/>
@@ -1562,7 +1600,7 @@
         <a:font script="Tfng" typeface="Ebrima"/>
       </a:majorFont>
       <a:minorFont>
-        <a:latin typeface="Calibri" panose="020F0502020204030204"/>
+        <a:latin typeface="Calibri"/>
         <a:ea typeface=""/>
         <a:cs typeface=""/>
         <a:font script="Jpan" typeface="游明朝"/>
@@ -1756,7 +1794,7 @@
   <a:extraClrSchemeLst/>
   <a:extLst>
     <a:ext uri="{05A4C25C-085E-4340-85A3-A5531E510DB2}">
-      <thm15:themeFamily xmlns:thm15="http://schemas.microsoft.com/office/thememl/2012/main" name="Office Theme" id="{62F939B6-93AF-4DB8-9C6B-D6C7DFDC589F}" vid="{4A3C46E8-61CC-4603-A589-7422A47A8E4A}"/>
+      <thm15:themeFamily xmlns:thm15="http://schemas.microsoft.com/office/thememl/2012/main" xmlns="" name="Office Theme" id="{62F939B6-93AF-4DB8-9C6B-D6C7DFDC589F}" vid="{4A3C46E8-61CC-4603-A589-7422A47A8E4A}"/>
     </a:ext>
   </a:extLst>
 </a:theme>

</xml_diff>